<commit_message>
Line rejection percentage and Schedule variance added
at organization level.
Sales Old vs new and Attrition rate have been deferred till data is available.
</commit_message>
<xml_diff>
--- a/Support/Measurement and Analysis/PRCD_MEASUR.docx
+++ b/Support/Measurement and Analysis/PRCD_MEASUR.docx
@@ -4679,13 +4679,13 @@
                 <w:t xml:space="preserve"> Track the actions to closure using </w:t>
               </w:r>
             </w:ins>
+            <w:proofErr w:type="spellStart"/>
             <w:ins w:id="123" w:author="Jalaj Mathur" w:date="2022-04-18T10:28:00Z">
               <w:r>
                 <w:t>GIL.ef</w:t>
               </w:r>
             </w:ins>
-            <w:bookmarkStart w:id="124" w:name="_GoBack"/>
-            <w:bookmarkEnd w:id="124"/>
+            <w:proofErr w:type="spellEnd"/>
           </w:p>
         </w:tc>
         <w:tc>
@@ -4871,18 +4871,29 @@
                 <w:u w:val="single"/>
               </w:rPr>
             </w:pPr>
+            <w:del w:id="124" w:author="Jalaj Mathur" w:date="2022-04-18T10:31:00Z">
+              <w:r>
+                <w:rPr>
+                  <w:b/>
+                  <w:u w:val="single"/>
+                </w:rPr>
+                <w:delText>Product Defect Density</w:delText>
+              </w:r>
+            </w:del>
+            <w:ins w:id="125" w:author="Jalaj Mathur" w:date="2022-04-18T10:31:00Z">
+              <w:r>
+                <w:rPr>
+                  <w:b/>
+                  <w:u w:val="single"/>
+                </w:rPr>
+                <w:t>Line Rejection Percentage</w:t>
+              </w:r>
+            </w:ins>
             <w:r>
               <w:rPr>
                 <w:b/>
                 <w:u w:val="single"/>
               </w:rPr>
-              <w:t>Product Defect Density</w:t>
-            </w:r>
-            <w:r>
-              <w:rPr>
-                <w:b/>
-                <w:u w:val="single"/>
-              </w:rPr>
               <w:t xml:space="preserve"> </w:t>
             </w:r>
           </w:p>
@@ -4891,7 +4902,20 @@
               <w:t xml:space="preserve">The purpose of this measurement is to </w:t>
             </w:r>
             <w:r>
-              <w:t>reduce the number of defects in the product delivered to the customer.</w:t>
+              <w:t>reduce the number of defects in the product</w:t>
+            </w:r>
+            <w:ins w:id="126" w:author="Jalaj Mathur" w:date="2022-04-18T10:32:00Z">
+              <w:r>
+                <w:t>s being manufactured.</w:t>
+              </w:r>
+            </w:ins>
+            <w:del w:id="127" w:author="Jalaj Mathur" w:date="2022-04-18T10:32:00Z">
+              <w:r>
+                <w:delText xml:space="preserve"> delivered to the customer</w:delText>
+              </w:r>
+            </w:del>
+            <w:r>
+              <w:t>.</w:t>
             </w:r>
           </w:p>
           <w:p>
@@ -4919,39 +4943,51 @@
                 <w:u w:val="single"/>
               </w:rPr>
             </w:pPr>
-            <w:r>
-              <w:t xml:space="preserve">Product </w:t>
-            </w:r>
-            <w:r>
-              <w:t>Defect De</w:t>
-            </w:r>
-            <w:r>
-              <w:t xml:space="preserve">nsity is the number of </w:t>
-            </w:r>
-            <w:r>
-              <w:t>functional defects detected in Review, Testing and Validation</w:t>
-            </w:r>
-            <w:r>
-              <w:t xml:space="preserve"> </w:t>
-            </w:r>
-            <w:r>
-              <w:t>in</w:t>
-            </w:r>
-            <w:r>
-              <w:t xml:space="preserve"> </w:t>
-            </w:r>
-            <w:r>
-              <w:t>the project’s Lifecycle</w:t>
-            </w:r>
-            <w:r>
-              <w:t xml:space="preserve"> </w:t>
-            </w:r>
-            <w:r>
-              <w:t xml:space="preserve">divided by the size of </w:t>
-            </w:r>
-            <w:r>
-              <w:t>the product defined as proportional to the actual person hours expended in the project.</w:t>
-            </w:r>
+            <w:del w:id="128" w:author="Jalaj Mathur" w:date="2022-04-18T10:32:00Z">
+              <w:r>
+                <w:delText xml:space="preserve">Product </w:delText>
+              </w:r>
+              <w:r>
+                <w:delText>Defect De</w:delText>
+              </w:r>
+              <w:r>
+                <w:delText xml:space="preserve">nsity is the number of </w:delText>
+              </w:r>
+              <w:r>
+                <w:delText>functional defects detected in Review, Testing and Validation</w:delText>
+              </w:r>
+              <w:r>
+                <w:delText xml:space="preserve"> </w:delText>
+              </w:r>
+              <w:r>
+                <w:delText>in</w:delText>
+              </w:r>
+              <w:r>
+                <w:delText xml:space="preserve"> </w:delText>
+              </w:r>
+              <w:r>
+                <w:delText>the project’s Lifecycle</w:delText>
+              </w:r>
+              <w:r>
+                <w:delText xml:space="preserve"> </w:delText>
+              </w:r>
+              <w:r>
+                <w:delText xml:space="preserve">divided by the size of </w:delText>
+              </w:r>
+              <w:r>
+                <w:delText>the product defined as proportional to the actual person hours expended in the project.</w:delText>
+              </w:r>
+            </w:del>
+            <w:ins w:id="129" w:author="Jalaj Mathur" w:date="2022-04-18T10:32:00Z">
+              <w:r>
+                <w:t xml:space="preserve">Line rejection percentage is the ratio of </w:t>
+              </w:r>
+            </w:ins>
+            <w:ins w:id="130" w:author="Jalaj Mathur" w:date="2022-04-18T10:33:00Z">
+              <w:r>
+                <w:t>total line failures in a month and the total quantity produced in the month.</w:t>
+              </w:r>
+            </w:ins>
           </w:p>
           <w:p>
             <w:pPr>
@@ -4977,16 +5013,21 @@
                 <w:ilvl w:val="0"/>
                 <w:numId w:val="24"/>
               </w:numPr>
-            </w:pPr>
-            <w:r>
-              <w:t>Consolidate all Functional Defects from “</w:t>
-            </w:r>
-            <w:r>
-              <w:t>Review</w:t>
-            </w:r>
-            <w:r>
-              <w:t xml:space="preserve"> &amp; Testing Defect Log” for the Project.</w:t>
-            </w:r>
+              <w:rPr>
+                <w:del w:id="131" w:author="Jalaj Mathur" w:date="2022-04-18T10:34:00Z"/>
+              </w:rPr>
+            </w:pPr>
+            <w:del w:id="132" w:author="Jalaj Mathur" w:date="2022-04-18T10:34:00Z">
+              <w:r>
+                <w:delText>Consolidate all Functional Defects from “</w:delText>
+              </w:r>
+              <w:r>
+                <w:delText>Review</w:delText>
+              </w:r>
+              <w:r>
+                <w:delText xml:space="preserve"> &amp; Testing Defect Log” for the Project.</w:delText>
+              </w:r>
+            </w:del>
           </w:p>
           <w:p>
             <w:pPr>
@@ -4995,10 +5036,15 @@
                 <w:ilvl w:val="0"/>
                 <w:numId w:val="24"/>
               </w:numPr>
-            </w:pPr>
-            <w:r>
-              <w:t>Consolidate the total number of person hours from the “Timesheet” for the project.</w:t>
-            </w:r>
+              <w:rPr>
+                <w:del w:id="133" w:author="Jalaj Mathur" w:date="2022-04-18T10:34:00Z"/>
+              </w:rPr>
+            </w:pPr>
+            <w:del w:id="134" w:author="Jalaj Mathur" w:date="2022-04-18T10:34:00Z">
+              <w:r>
+                <w:delText>Consolidate the total number of person hours from the “Timesheet” for the project.</w:delText>
+              </w:r>
+            </w:del>
           </w:p>
           <w:p>
             <w:pPr>
@@ -5008,8 +5054,18 @@
                 <w:numId w:val="24"/>
               </w:numPr>
             </w:pPr>
-            <w:r>
-              <w:t>Ensure that the data quality checks built into the “Data Collection, Measurement, Analysis and Reporting Tool” (TOOL_MESURE) pass.</w:t>
+            <w:del w:id="135" w:author="Jalaj Mathur" w:date="2022-04-18T10:34:00Z">
+              <w:r>
+                <w:delText>Ensure that the data quality checks built into the “Data Collection, Measurement, Analysis and Reporting Tool” (TOOL_MESURE) pass</w:delText>
+              </w:r>
+            </w:del>
+            <w:ins w:id="136" w:author="Jalaj Mathur" w:date="2022-04-18T10:34:00Z">
+              <w:r>
+                <w:t>Daily e-mails from Production-Quality with line failures and total quantity produced aggregated over the month</w:t>
+              </w:r>
+            </w:ins>
+            <w:r>
+              <w:t>.</w:t>
             </w:r>
           </w:p>
           <w:p>
@@ -5036,19 +5092,24 @@
                 <w:ilvl w:val="0"/>
                 <w:numId w:val="24"/>
               </w:numPr>
-            </w:pPr>
-            <w:r>
-              <w:t xml:space="preserve"># of defects detected in </w:t>
-            </w:r>
-            <w:r>
-              <w:t>Review,</w:t>
-            </w:r>
-            <w:r>
-              <w:t xml:space="preserve"> </w:t>
-            </w:r>
-            <w:r>
-              <w:t>Testing and Validation</w:t>
-            </w:r>
+              <w:rPr>
+                <w:del w:id="137" w:author="Jalaj Mathur" w:date="2022-04-18T10:38:00Z"/>
+              </w:rPr>
+            </w:pPr>
+            <w:del w:id="138" w:author="Jalaj Mathur" w:date="2022-04-18T10:38:00Z">
+              <w:r>
+                <w:delText xml:space="preserve"># of defects detected in </w:delText>
+              </w:r>
+              <w:r>
+                <w:delText>Review,</w:delText>
+              </w:r>
+              <w:r>
+                <w:delText xml:space="preserve"> </w:delText>
+              </w:r>
+              <w:r>
+                <w:delText>Testing and Validation</w:delText>
+              </w:r>
+            </w:del>
           </w:p>
           <w:p>
             <w:pPr>
@@ -5057,10 +5118,34 @@
                 <w:ilvl w:val="0"/>
                 <w:numId w:val="24"/>
               </w:numPr>
-            </w:pPr>
-            <w:r>
-              <w:t>Total Person hours expanded in the project</w:t>
-            </w:r>
+              <w:rPr>
+                <w:ins w:id="139" w:author="Jalaj Mathur" w:date="2022-04-18T10:38:00Z"/>
+              </w:rPr>
+            </w:pPr>
+            <w:del w:id="140" w:author="Jalaj Mathur" w:date="2022-04-18T10:38:00Z">
+              <w:r>
+                <w:delText>Total Person hours expanded in the project</w:delText>
+              </w:r>
+            </w:del>
+            <w:ins w:id="141" w:author="Jalaj Mathur" w:date="2022-04-18T10:38:00Z">
+              <w:r>
+                <w:t>Line rejection quantity.</w:t>
+              </w:r>
+            </w:ins>
+          </w:p>
+          <w:p>
+            <w:pPr>
+              <w:pStyle w:val="ListParagraph"/>
+              <w:numPr>
+                <w:ilvl w:val="0"/>
+                <w:numId w:val="24"/>
+              </w:numPr>
+            </w:pPr>
+            <w:ins w:id="142" w:author="Jalaj Mathur" w:date="2022-04-18T10:38:00Z">
+              <w:r>
+                <w:t>Total quantity produced.</w:t>
+              </w:r>
+            </w:ins>
           </w:p>
           <w:p>
             <w:pPr>
@@ -5102,8 +5187,23 @@
               <w:ind w:left="0"/>
             </w:pPr>
             <w:r>
-              <w:t xml:space="preserve">“Data Collection, Measurement, Analysis and Reporting Tool” (TOOL_MESURE) </w:t>
-            </w:r>
+              <w:t>“</w:t>
+            </w:r>
+            <w:proofErr w:type="spellStart"/>
+            <w:del w:id="143" w:author="Jalaj Mathur" w:date="2022-04-18T11:24:00Z">
+              <w:r>
+                <w:delText xml:space="preserve">Data Collection, Measurement, Analysis and Reporting Tool” (TOOL_MESURE) </w:delText>
+              </w:r>
+            </w:del>
+            <w:ins w:id="144" w:author="Jalaj Mathur" w:date="2022-04-18T11:24:00Z">
+              <w:r>
+                <w:t>GIL.ef</w:t>
+              </w:r>
+              <w:proofErr w:type="spellEnd"/>
+              <w:r>
+                <w:t>”</w:t>
+              </w:r>
+            </w:ins>
           </w:p>
           <w:p>
             <w:pPr>
@@ -5159,21 +5259,59 @@
             <w:pPr>
               <w:pStyle w:val="ListParagraph"/>
             </w:pPr>
-            <w:r>
-              <w:t xml:space="preserve"> (Functional Defects detected in </w:t>
-            </w:r>
-            <w:r>
-              <w:t xml:space="preserve">Review, Testing and </w:t>
-            </w:r>
-            <w:r>
-              <w:lastRenderedPageBreak/>
-              <w:t>Validation for the specified project) /(Total number of person hours</w:t>
-            </w:r>
-            <w:r>
-              <w:t xml:space="preserve"> </w:t>
-            </w:r>
-            <w:r>
-              <w:t xml:space="preserve">for the project) </w:t>
+            <w:ins w:id="145" w:author="Jalaj Mathur" w:date="2022-04-18T11:25:00Z">
+              <w:r>
+                <w:t>(</w:t>
+              </w:r>
+            </w:ins>
+            <w:del w:id="146" w:author="Jalaj Mathur" w:date="2022-04-18T11:25:00Z">
+              <w:r>
+                <w:delText xml:space="preserve"> </w:delText>
+              </w:r>
+            </w:del>
+            <w:ins w:id="147" w:author="Jalaj Mathur" w:date="2022-04-18T11:25:00Z">
+              <w:r>
+                <w:t>T</w:t>
+              </w:r>
+              <w:r>
+                <w:t xml:space="preserve">otal line failures in </w:t>
+              </w:r>
+              <w:r>
+                <w:t>the</w:t>
+              </w:r>
+              <w:r>
+                <w:t xml:space="preserve"> month</w:t>
+              </w:r>
+            </w:ins>
+            <w:del w:id="148" w:author="Jalaj Mathur" w:date="2022-04-18T11:25:00Z">
+              <w:r>
+                <w:delText xml:space="preserve">(Functional Defects detected in </w:delText>
+              </w:r>
+              <w:r>
+                <w:delText xml:space="preserve">Review, Testing and </w:delText>
+              </w:r>
+              <w:r>
+                <w:delText>Validation for the specified project</w:delText>
+              </w:r>
+            </w:del>
+            <w:r>
+              <w:t>) /(</w:t>
+            </w:r>
+            <w:ins w:id="149" w:author="Jalaj Mathur" w:date="2022-04-18T11:25:00Z">
+              <w:r>
+                <w:t xml:space="preserve"> T</w:t>
+              </w:r>
+              <w:r>
+                <w:t>otal quantity produced in the month</w:t>
+              </w:r>
+            </w:ins>
+            <w:del w:id="150" w:author="Jalaj Mathur" w:date="2022-04-18T11:25:00Z">
+              <w:r>
+                <w:delText>Total number of person hours for the project</w:delText>
+              </w:r>
+            </w:del>
+            <w:r>
+              <w:t xml:space="preserve">) </w:t>
             </w:r>
           </w:p>
           <w:p>
@@ -5181,7 +5319,20 @@
               <w:pStyle w:val="ListParagraph"/>
             </w:pPr>
             <w:r>
-              <w:t>The Product Defect Density calculated above should be within the defined measurement goal in “Business Objective to Process Objective Mapping” document (MSTL_BOTOPO).</w:t>
+              <w:t xml:space="preserve">The </w:t>
+            </w:r>
+            <w:del w:id="151" w:author="Jalaj Mathur" w:date="2022-04-18T11:26:00Z">
+              <w:r>
+                <w:delText>Product Defect Density</w:delText>
+              </w:r>
+            </w:del>
+            <w:ins w:id="152" w:author="Jalaj Mathur" w:date="2022-04-18T11:26:00Z">
+              <w:r>
+                <w:t>Line rejection percentage</w:t>
+              </w:r>
+            </w:ins>
+            <w:r>
+              <w:t xml:space="preserve"> calculated above should be within the defined measurement goal in “Business Objective to Process Objective Mapping” document (MSTL_BOTOPO).</w:t>
             </w:r>
           </w:p>
         </w:tc>
@@ -5192,7 +5343,6 @@
           </w:tcPr>
           <w:p>
             <w:r>
-              <w:lastRenderedPageBreak/>
               <w:t>PEG</w:t>
             </w:r>
           </w:p>
@@ -5225,306 +5375,389 @@
           </w:tcPr>
           <w:p>
             <w:pPr>
-              <w:rPr>
+              <w:ind w:left="360"/>
+              <w:rPr>
+                <w:del w:id="153" w:author="Jalaj Mathur" w:date="2022-04-18T11:28:00Z"/>
                 <w:b/>
                 <w:i/>
                 <w:u w:val="single"/>
-              </w:rPr>
-            </w:pPr>
-            <w:r>
-              <w:rPr>
-                <w:b/>
-                <w:i/>
-                <w:u w:val="single"/>
-              </w:rPr>
-              <w:t>Measurement</w:t>
-            </w:r>
-          </w:p>
-          <w:p>
-            <w:pPr>
-              <w:rPr>
-                <w:b/>
-                <w:u w:val="single"/>
-              </w:rPr>
-            </w:pPr>
-            <w:r>
-              <w:rPr>
-                <w:b/>
-                <w:u w:val="single"/>
-              </w:rPr>
-              <w:t>Project’s Process Defect Density</w:t>
-            </w:r>
-            <w:r>
-              <w:rPr>
-                <w:b/>
-                <w:u w:val="single"/>
-              </w:rPr>
-              <w:t xml:space="preserve"> </w:t>
-            </w:r>
-          </w:p>
-          <w:p>
-            <w:r>
-              <w:t xml:space="preserve">The purpose of this measurement is to </w:t>
-            </w:r>
-            <w:r>
-              <w:t>reduce the number of process defects in the project.</w:t>
-            </w:r>
-          </w:p>
-          <w:p>
-            <w:pPr>
-              <w:rPr>
-                <w:b/>
-                <w:i/>
-                <w:u w:val="single"/>
-              </w:rPr>
-            </w:pPr>
-            <w:r>
-              <w:rPr>
-                <w:b/>
-                <w:i/>
-                <w:u w:val="single"/>
-              </w:rPr>
-              <w:t>Definition</w:t>
-            </w:r>
-          </w:p>
-          <w:p>
-            <w:pPr>
-              <w:rPr>
-                <w:b/>
-                <w:i/>
-                <w:u w:val="single"/>
-              </w:rPr>
-            </w:pPr>
-            <w:r>
-              <w:t xml:space="preserve">Project’s Process </w:t>
-            </w:r>
-            <w:r>
-              <w:t>Defect De</w:t>
-            </w:r>
-            <w:r>
-              <w:t xml:space="preserve">nsity is the number of Non-conformances </w:t>
-            </w:r>
-            <w:r>
-              <w:t xml:space="preserve">divided by the size of </w:t>
-            </w:r>
-            <w:r>
-              <w:t>the product defined as proportional to the actual person hours expended in the project.</w:t>
-            </w:r>
-          </w:p>
-          <w:p>
-            <w:pPr>
-              <w:rPr>
-                <w:b/>
-                <w:i/>
-                <w:u w:val="single"/>
-              </w:rPr>
-            </w:pPr>
-            <w:r>
-              <w:rPr>
-                <w:b/>
-                <w:i/>
-                <w:u w:val="single"/>
-              </w:rPr>
-              <w:t>Input</w:t>
-            </w:r>
-          </w:p>
-          <w:p>
-            <w:pPr>
-              <w:pStyle w:val="ListParagraph"/>
-              <w:numPr>
-                <w:ilvl w:val="0"/>
-                <w:numId w:val="24"/>
-              </w:numPr>
-            </w:pPr>
-            <w:r>
-              <w:t>Consolidate all Non-conformances from “Audit Non Conformance Log” for the Project.</w:t>
-            </w:r>
-          </w:p>
-          <w:p>
-            <w:pPr>
-              <w:pStyle w:val="ListParagraph"/>
-              <w:numPr>
-                <w:ilvl w:val="0"/>
-                <w:numId w:val="24"/>
-              </w:numPr>
-            </w:pPr>
-            <w:r>
-              <w:t>Consolidate the total number of person hours from the “Timesheet” for the project.</w:t>
-            </w:r>
-          </w:p>
-          <w:p>
-            <w:pPr>
-              <w:pStyle w:val="ListParagraph"/>
-              <w:numPr>
-                <w:ilvl w:val="0"/>
-                <w:numId w:val="24"/>
-              </w:numPr>
-            </w:pPr>
-            <w:r>
-              <w:t>Ensure that the data quality checks built into the “Data Collection, Measurement, Analysis and Reporting Tool” (TOOL_MESURE) pass.</w:t>
-            </w:r>
-          </w:p>
-          <w:p>
-            <w:pPr>
-              <w:rPr>
-                <w:b/>
-                <w:i/>
-                <w:u w:val="single"/>
-              </w:rPr>
-            </w:pPr>
-            <w:r>
-              <w:rPr>
-                <w:b/>
-                <w:i/>
-                <w:u w:val="single"/>
-              </w:rPr>
-              <w:t>Base Measures</w:t>
-            </w:r>
-          </w:p>
-          <w:p>
-            <w:pPr>
-              <w:pStyle w:val="ListParagraph"/>
-              <w:numPr>
-                <w:ilvl w:val="0"/>
-                <w:numId w:val="24"/>
-              </w:numPr>
-            </w:pPr>
-            <w:r>
-              <w:t># of NCs in the project</w:t>
-            </w:r>
-          </w:p>
-          <w:p>
-            <w:pPr>
-              <w:pStyle w:val="ListParagraph"/>
-              <w:numPr>
-                <w:ilvl w:val="0"/>
-                <w:numId w:val="24"/>
-              </w:numPr>
-            </w:pPr>
-            <w:r>
-              <w:t>Total Person hours expanded in the project</w:t>
-            </w:r>
-          </w:p>
-          <w:p>
-            <w:pPr>
-              <w:pStyle w:val="ListParagraph"/>
-            </w:pPr>
-          </w:p>
-          <w:p>
-            <w:pPr>
-              <w:pStyle w:val="ListParagraph"/>
-              <w:ind w:left="0"/>
-              <w:rPr>
-                <w:b/>
-                <w:i/>
-                <w:u w:val="single"/>
-              </w:rPr>
-            </w:pPr>
-            <w:r>
-              <w:rPr>
-                <w:b/>
-                <w:i/>
-                <w:u w:val="single"/>
-              </w:rPr>
-              <w:t xml:space="preserve">Tools </w:t>
-            </w:r>
-          </w:p>
-          <w:p>
-            <w:pPr>
-              <w:pStyle w:val="ListParagraph"/>
-              <w:ind w:left="0"/>
-            </w:pPr>
-            <w:r>
-              <w:t xml:space="preserve">“Data Collection, Measurement, Analysis and Reporting Tool” (TOOL_MESURE) </w:t>
-            </w:r>
-          </w:p>
-          <w:p>
-            <w:pPr>
-              <w:rPr>
-                <w:b/>
-                <w:i/>
-                <w:u w:val="single"/>
-              </w:rPr>
-            </w:pPr>
-            <w:r>
-              <w:rPr>
-                <w:b/>
-                <w:i/>
-                <w:u w:val="single"/>
-              </w:rPr>
-              <w:t>Data</w:t>
-            </w:r>
-            <w:r>
-              <w:rPr>
-                <w:b/>
-                <w:i/>
-                <w:u w:val="single"/>
-              </w:rPr>
-              <w:t xml:space="preserve"> Analysis at </w:t>
-            </w:r>
-            <w:r>
-              <w:rPr>
-                <w:b/>
-                <w:i/>
-                <w:u w:val="single"/>
-              </w:rPr>
-              <w:t>Organizational</w:t>
-            </w:r>
-            <w:r>
-              <w:rPr>
-                <w:b/>
-                <w:i/>
-                <w:u w:val="single"/>
-              </w:rPr>
-              <w:t xml:space="preserve"> Level</w:t>
-            </w:r>
-          </w:p>
-          <w:p>
-            <w:pPr>
-              <w:pStyle w:val="ListParagraph"/>
-              <w:ind w:left="0"/>
-            </w:pPr>
-            <w:r>
-              <w:t xml:space="preserve">Calculate </w:t>
-            </w:r>
-          </w:p>
-          <w:p>
-            <w:pPr>
-              <w:pStyle w:val="ListParagraph"/>
-              <w:numPr>
-                <w:ilvl w:val="0"/>
-                <w:numId w:val="24"/>
-              </w:numPr>
-              <w:spacing w:after="0" w:line="240" w:lineRule="auto"/>
-            </w:pPr>
-            <w:r>
-              <w:t xml:space="preserve">(5 x Number of Major NCs in the project + 1 x Number of Minor NCs) </w:t>
-            </w:r>
-            <w:r>
-              <w:t>/ (</w:t>
-            </w:r>
-            <w:r>
-              <w:t>Total number of person hours</w:t>
-            </w:r>
-            <w:r>
-              <w:t xml:space="preserve"> </w:t>
-            </w:r>
-            <w:r>
-              <w:t xml:space="preserve">for the project) </w:t>
-            </w:r>
-            <w:r>
-              <w:t xml:space="preserve">The Project’s Process </w:t>
-            </w:r>
-            <w:r>
-              <w:t>Defect De</w:t>
-            </w:r>
-            <w:r>
-              <w:t xml:space="preserve">nsity calculated above should </w:t>
-            </w:r>
-            <w:r>
-              <w:lastRenderedPageBreak/>
-              <w:t>be within the defined measurement goal in “Business Objective to Process Objective Mapping” document (MSTL_BOTOPO).</w:t>
-            </w:r>
+                <w:rPrChange w:id="154" w:author="Jalaj Mathur" w:date="2022-04-18T11:29:00Z">
+                  <w:rPr>
+                    <w:del w:id="155" w:author="Jalaj Mathur" w:date="2022-04-18T11:28:00Z"/>
+                  </w:rPr>
+                </w:rPrChange>
+              </w:rPr>
+              <w:pPrChange w:id="156" w:author="Jalaj Mathur" w:date="2022-04-18T11:29:00Z">
+                <w:pPr/>
+              </w:pPrChange>
+            </w:pPr>
+            <w:del w:id="157" w:author="Jalaj Mathur" w:date="2022-04-18T11:28:00Z">
+              <w:r>
+                <w:rPr>
+                  <w:b/>
+                  <w:i/>
+                  <w:u w:val="single"/>
+                  <w:rPrChange w:id="158" w:author="Jalaj Mathur" w:date="2022-04-18T11:29:00Z">
+                    <w:rPr/>
+                  </w:rPrChange>
+                </w:rPr>
+                <w:delText>Measurement</w:delText>
+              </w:r>
+            </w:del>
+          </w:p>
+          <w:p>
+            <w:pPr>
+              <w:ind w:left="360"/>
+              <w:rPr>
+                <w:del w:id="159" w:author="Jalaj Mathur" w:date="2022-04-18T11:28:00Z"/>
+              </w:rPr>
+              <w:pPrChange w:id="160" w:author="Jalaj Mathur" w:date="2022-04-18T11:29:00Z">
+                <w:pPr/>
+              </w:pPrChange>
+            </w:pPr>
+            <w:del w:id="161" w:author="Jalaj Mathur" w:date="2022-04-18T11:28:00Z">
+              <w:r>
+                <w:delText>Project’s Process Defect Density</w:delText>
+              </w:r>
+              <w:r>
+                <w:delText xml:space="preserve"> </w:delText>
+              </w:r>
+            </w:del>
+          </w:p>
+          <w:p>
+            <w:pPr>
+              <w:ind w:left="360"/>
+              <w:rPr>
+                <w:del w:id="162" w:author="Jalaj Mathur" w:date="2022-04-18T11:28:00Z"/>
+              </w:rPr>
+              <w:pPrChange w:id="163" w:author="Jalaj Mathur" w:date="2022-04-18T11:29:00Z">
+                <w:pPr/>
+              </w:pPrChange>
+            </w:pPr>
+            <w:del w:id="164" w:author="Jalaj Mathur" w:date="2022-04-18T11:28:00Z">
+              <w:r>
+                <w:delText xml:space="preserve">The purpose of this measurement is to </w:delText>
+              </w:r>
+              <w:r>
+                <w:delText>reduce the number of process defects in the project.</w:delText>
+              </w:r>
+            </w:del>
+          </w:p>
+          <w:p>
+            <w:pPr>
+              <w:ind w:left="360"/>
+              <w:rPr>
+                <w:del w:id="165" w:author="Jalaj Mathur" w:date="2022-04-18T11:28:00Z"/>
+              </w:rPr>
+              <w:pPrChange w:id="166" w:author="Jalaj Mathur" w:date="2022-04-18T11:29:00Z">
+                <w:pPr/>
+              </w:pPrChange>
+            </w:pPr>
+            <w:del w:id="167" w:author="Jalaj Mathur" w:date="2022-04-18T11:28:00Z">
+              <w:r>
+                <w:delText>Definition</w:delText>
+              </w:r>
+            </w:del>
+          </w:p>
+          <w:p>
+            <w:pPr>
+              <w:ind w:left="360"/>
+              <w:rPr>
+                <w:del w:id="168" w:author="Jalaj Mathur" w:date="2022-04-18T11:28:00Z"/>
+              </w:rPr>
+              <w:pPrChange w:id="169" w:author="Jalaj Mathur" w:date="2022-04-18T11:29:00Z">
+                <w:pPr/>
+              </w:pPrChange>
+            </w:pPr>
+            <w:del w:id="170" w:author="Jalaj Mathur" w:date="2022-04-18T11:28:00Z">
+              <w:r>
+                <w:delText xml:space="preserve">Project’s Process </w:delText>
+              </w:r>
+              <w:r>
+                <w:delText>Defect De</w:delText>
+              </w:r>
+              <w:r>
+                <w:delText xml:space="preserve">nsity is the number of Non-conformances </w:delText>
+              </w:r>
+              <w:r>
+                <w:delText xml:space="preserve">divided by the size of </w:delText>
+              </w:r>
+              <w:r>
+                <w:delText>the product defined as proportional to the actual person hours expended in the project.</w:delText>
+              </w:r>
+            </w:del>
+          </w:p>
+          <w:p>
+            <w:pPr>
+              <w:ind w:left="360"/>
+              <w:rPr>
+                <w:del w:id="171" w:author="Jalaj Mathur" w:date="2022-04-18T11:28:00Z"/>
+              </w:rPr>
+              <w:pPrChange w:id="172" w:author="Jalaj Mathur" w:date="2022-04-18T11:29:00Z">
+                <w:pPr/>
+              </w:pPrChange>
+            </w:pPr>
+            <w:del w:id="173" w:author="Jalaj Mathur" w:date="2022-04-18T11:28:00Z">
+              <w:r>
+                <w:delText>Input</w:delText>
+              </w:r>
+            </w:del>
+          </w:p>
+          <w:p>
+            <w:pPr>
+              <w:ind w:left="360"/>
+              <w:rPr>
+                <w:del w:id="174" w:author="Jalaj Mathur" w:date="2022-04-18T11:28:00Z"/>
+              </w:rPr>
+              <w:pPrChange w:id="175" w:author="Jalaj Mathur" w:date="2022-04-18T11:29:00Z">
+                <w:pPr>
+                  <w:pStyle w:val="ListParagraph"/>
+                  <w:numPr>
+                    <w:numId w:val="24"/>
+                  </w:numPr>
+                  <w:ind w:hanging="360"/>
+                </w:pPr>
+              </w:pPrChange>
+            </w:pPr>
+            <w:del w:id="176" w:author="Jalaj Mathur" w:date="2022-04-18T11:28:00Z">
+              <w:r>
+                <w:delText>Consolidate all Non-conformances from “Audit Non Conformance Log” for the Project.</w:delText>
+              </w:r>
+            </w:del>
+          </w:p>
+          <w:p>
+            <w:pPr>
+              <w:ind w:left="360"/>
+              <w:rPr>
+                <w:del w:id="177" w:author="Jalaj Mathur" w:date="2022-04-18T11:28:00Z"/>
+              </w:rPr>
+              <w:pPrChange w:id="178" w:author="Jalaj Mathur" w:date="2022-04-18T11:29:00Z">
+                <w:pPr>
+                  <w:pStyle w:val="ListParagraph"/>
+                  <w:numPr>
+                    <w:numId w:val="24"/>
+                  </w:numPr>
+                  <w:ind w:hanging="360"/>
+                </w:pPr>
+              </w:pPrChange>
+            </w:pPr>
+            <w:del w:id="179" w:author="Jalaj Mathur" w:date="2022-04-18T11:28:00Z">
+              <w:r>
+                <w:delText>Consolidate the total number of person hours from the “Timesheet” for the project.</w:delText>
+              </w:r>
+            </w:del>
+          </w:p>
+          <w:p>
+            <w:pPr>
+              <w:ind w:left="360"/>
+              <w:rPr>
+                <w:del w:id="180" w:author="Jalaj Mathur" w:date="2022-04-18T11:28:00Z"/>
+              </w:rPr>
+              <w:pPrChange w:id="181" w:author="Jalaj Mathur" w:date="2022-04-18T11:29:00Z">
+                <w:pPr>
+                  <w:pStyle w:val="ListParagraph"/>
+                  <w:numPr>
+                    <w:numId w:val="24"/>
+                  </w:numPr>
+                  <w:ind w:hanging="360"/>
+                </w:pPr>
+              </w:pPrChange>
+            </w:pPr>
+            <w:del w:id="182" w:author="Jalaj Mathur" w:date="2022-04-18T11:28:00Z">
+              <w:r>
+                <w:delText>Ensure that the data quality checks built into the “Data Collection, Measurement, Analysis and Reporting Tool” (TOOL_MESURE) pass.</w:delText>
+              </w:r>
+            </w:del>
+          </w:p>
+          <w:p>
+            <w:pPr>
+              <w:ind w:left="360"/>
+              <w:rPr>
+                <w:del w:id="183" w:author="Jalaj Mathur" w:date="2022-04-18T11:28:00Z"/>
+              </w:rPr>
+              <w:pPrChange w:id="184" w:author="Jalaj Mathur" w:date="2022-04-18T11:29:00Z">
+                <w:pPr/>
+              </w:pPrChange>
+            </w:pPr>
+            <w:del w:id="185" w:author="Jalaj Mathur" w:date="2022-04-18T11:28:00Z">
+              <w:r>
+                <w:delText>Base Measures</w:delText>
+              </w:r>
+            </w:del>
+          </w:p>
+          <w:p>
+            <w:pPr>
+              <w:ind w:left="360"/>
+              <w:rPr>
+                <w:del w:id="186" w:author="Jalaj Mathur" w:date="2022-04-18T11:28:00Z"/>
+              </w:rPr>
+              <w:pPrChange w:id="187" w:author="Jalaj Mathur" w:date="2022-04-18T11:29:00Z">
+                <w:pPr>
+                  <w:pStyle w:val="ListParagraph"/>
+                  <w:numPr>
+                    <w:numId w:val="24"/>
+                  </w:numPr>
+                  <w:ind w:hanging="360"/>
+                </w:pPr>
+              </w:pPrChange>
+            </w:pPr>
+            <w:del w:id="188" w:author="Jalaj Mathur" w:date="2022-04-18T11:28:00Z">
+              <w:r>
+                <w:delText># of NCs in the project</w:delText>
+              </w:r>
+            </w:del>
+          </w:p>
+          <w:p>
+            <w:pPr>
+              <w:ind w:left="360"/>
+              <w:rPr>
+                <w:del w:id="189" w:author="Jalaj Mathur" w:date="2022-04-18T11:28:00Z"/>
+              </w:rPr>
+              <w:pPrChange w:id="190" w:author="Jalaj Mathur" w:date="2022-04-18T11:29:00Z">
+                <w:pPr>
+                  <w:pStyle w:val="ListParagraph"/>
+                  <w:numPr>
+                    <w:numId w:val="24"/>
+                  </w:numPr>
+                  <w:ind w:hanging="360"/>
+                </w:pPr>
+              </w:pPrChange>
+            </w:pPr>
+            <w:del w:id="191" w:author="Jalaj Mathur" w:date="2022-04-18T11:28:00Z">
+              <w:r>
+                <w:delText>Total Person hours expanded in the project</w:delText>
+              </w:r>
+            </w:del>
+          </w:p>
+          <w:p>
+            <w:pPr>
+              <w:ind w:left="360"/>
+              <w:rPr>
+                <w:del w:id="192" w:author="Jalaj Mathur" w:date="2022-04-18T11:28:00Z"/>
+              </w:rPr>
+              <w:pPrChange w:id="193" w:author="Jalaj Mathur" w:date="2022-04-18T11:29:00Z">
+                <w:pPr>
+                  <w:pStyle w:val="ListParagraph"/>
+                </w:pPr>
+              </w:pPrChange>
+            </w:pPr>
+          </w:p>
+          <w:p>
+            <w:pPr>
+              <w:ind w:left="360"/>
+              <w:rPr>
+                <w:del w:id="194" w:author="Jalaj Mathur" w:date="2022-04-18T11:28:00Z"/>
+              </w:rPr>
+              <w:pPrChange w:id="195" w:author="Jalaj Mathur" w:date="2022-04-18T11:29:00Z">
+                <w:pPr>
+                  <w:pStyle w:val="ListParagraph"/>
+                  <w:ind w:left="0"/>
+                </w:pPr>
+              </w:pPrChange>
+            </w:pPr>
+            <w:del w:id="196" w:author="Jalaj Mathur" w:date="2022-04-18T11:28:00Z">
+              <w:r>
+                <w:delText xml:space="preserve">Tools </w:delText>
+              </w:r>
+            </w:del>
+          </w:p>
+          <w:p>
+            <w:pPr>
+              <w:ind w:left="360"/>
+              <w:rPr>
+                <w:del w:id="197" w:author="Jalaj Mathur" w:date="2022-04-18T11:28:00Z"/>
+              </w:rPr>
+              <w:pPrChange w:id="198" w:author="Jalaj Mathur" w:date="2022-04-18T11:29:00Z">
+                <w:pPr>
+                  <w:pStyle w:val="ListParagraph"/>
+                  <w:ind w:left="0"/>
+                </w:pPr>
+              </w:pPrChange>
+            </w:pPr>
+            <w:del w:id="199" w:author="Jalaj Mathur" w:date="2022-04-18T11:28:00Z">
+              <w:r>
+                <w:delText xml:space="preserve">“Data Collection, Measurement, Analysis and Reporting Tool” (TOOL_MESURE) </w:delText>
+              </w:r>
+            </w:del>
+          </w:p>
+          <w:p>
+            <w:pPr>
+              <w:ind w:left="360"/>
+              <w:rPr>
+                <w:del w:id="200" w:author="Jalaj Mathur" w:date="2022-04-18T11:28:00Z"/>
+              </w:rPr>
+              <w:pPrChange w:id="201" w:author="Jalaj Mathur" w:date="2022-04-18T11:29:00Z">
+                <w:pPr/>
+              </w:pPrChange>
+            </w:pPr>
+            <w:del w:id="202" w:author="Jalaj Mathur" w:date="2022-04-18T11:28:00Z">
+              <w:r>
+                <w:delText>Data</w:delText>
+              </w:r>
+              <w:r>
+                <w:delText xml:space="preserve"> Analysis at </w:delText>
+              </w:r>
+              <w:r>
+                <w:delText>Organizational</w:delText>
+              </w:r>
+              <w:r>
+                <w:delText xml:space="preserve"> Level</w:delText>
+              </w:r>
+            </w:del>
+          </w:p>
+          <w:p>
+            <w:pPr>
+              <w:ind w:left="360"/>
+              <w:rPr>
+                <w:del w:id="203" w:author="Jalaj Mathur" w:date="2022-04-18T11:28:00Z"/>
+              </w:rPr>
+              <w:pPrChange w:id="204" w:author="Jalaj Mathur" w:date="2022-04-18T11:29:00Z">
+                <w:pPr>
+                  <w:pStyle w:val="ListParagraph"/>
+                  <w:ind w:left="0"/>
+                </w:pPr>
+              </w:pPrChange>
+            </w:pPr>
+            <w:del w:id="205" w:author="Jalaj Mathur" w:date="2022-04-18T11:28:00Z">
+              <w:r>
+                <w:delText xml:space="preserve">Calculate </w:delText>
+              </w:r>
+            </w:del>
+          </w:p>
+          <w:p>
+            <w:pPr>
+              <w:ind w:left="360"/>
+              <w:pPrChange w:id="206" w:author="Jalaj Mathur" w:date="2022-04-18T11:29:00Z">
+                <w:pPr>
+                  <w:pStyle w:val="ListParagraph"/>
+                  <w:numPr>
+                    <w:numId w:val="24"/>
+                  </w:numPr>
+                  <w:spacing w:after="0" w:line="240" w:lineRule="auto"/>
+                  <w:ind w:hanging="360"/>
+                </w:pPr>
+              </w:pPrChange>
+            </w:pPr>
+            <w:del w:id="207" w:author="Jalaj Mathur" w:date="2022-04-18T11:28:00Z">
+              <w:r>
+                <w:delText xml:space="preserve">(5 x Number of Major NCs in the project + 1 x Number of Minor NCs) </w:delText>
+              </w:r>
+              <w:r>
+                <w:delText>/ (</w:delText>
+              </w:r>
+              <w:r>
+                <w:delText xml:space="preserve">Total number of person hours for the project) </w:delText>
+              </w:r>
+              <w:r>
+                <w:delText xml:space="preserve">The Project’s Process </w:delText>
+              </w:r>
+              <w:r>
+                <w:delText>Defect De</w:delText>
+              </w:r>
+              <w:r>
+                <w:delText>nsity calculated above should be within the defined measurement goal in “Business Objective to Process Objective Mapping” document (MSTL_BOTOPO).</w:delText>
+              </w:r>
+            </w:del>
           </w:p>
         </w:tc>
         <w:tc>
@@ -5533,10 +5766,11 @@
             <w:shd w:val="clear" w:color="auto" w:fill="auto"/>
           </w:tcPr>
           <w:p>
-            <w:r>
-              <w:lastRenderedPageBreak/>
-              <w:t>PEG</w:t>
-            </w:r>
+            <w:del w:id="208" w:author="Jalaj Mathur" w:date="2022-04-18T11:28:00Z">
+              <w:r>
+                <w:delText>PEG</w:delText>
+              </w:r>
+            </w:del>
           </w:p>
         </w:tc>
       </w:tr>
@@ -5588,6 +5822,7 @@
                 <w:b/>
                 <w:u w:val="single"/>
               </w:rPr>
+              <w:lastRenderedPageBreak/>
               <w:t xml:space="preserve">Schedule </w:t>
             </w:r>
             <w:r>
@@ -5667,10 +5902,33 @@
                 <w:ilvl w:val="0"/>
                 <w:numId w:val="24"/>
               </w:numPr>
-            </w:pPr>
-            <w:r>
-              <w:t>“Schedules by Milestone” Log</w:t>
-            </w:r>
+              <w:rPr>
+                <w:del w:id="209" w:author="Jalaj Mathur" w:date="2022-04-18T11:30:00Z"/>
+              </w:rPr>
+            </w:pPr>
+            <w:ins w:id="210" w:author="Jalaj Mathur" w:date="2022-04-18T11:30:00Z">
+              <w:r>
+                <w:t xml:space="preserve">“Projects Report” from </w:t>
+              </w:r>
+              <w:proofErr w:type="spellStart"/>
+              <w:r>
+                <w:t>GIL.ef</w:t>
+              </w:r>
+              <w:proofErr w:type="spellEnd"/>
+              <w:r>
+                <w:t xml:space="preserve"> </w:t>
+              </w:r>
+            </w:ins>
+            <w:del w:id="211" w:author="Jalaj Mathur" w:date="2022-04-18T11:30:00Z">
+              <w:r>
+                <w:delText>“</w:delText>
+              </w:r>
+            </w:del>
+            <w:del w:id="212" w:author="Jalaj Mathur" w:date="2022-04-18T11:29:00Z">
+              <w:r>
+                <w:delText>Schedules by Milestone” Log</w:delText>
+              </w:r>
+            </w:del>
           </w:p>
           <w:p>
             <w:pPr>
@@ -5679,27 +5937,10 @@
                 <w:ilvl w:val="0"/>
                 <w:numId w:val="24"/>
               </w:numPr>
-            </w:pPr>
-            <w:r>
-              <w:t>Ensure that the data quality checks built into the “Data Collection, Measurement, Analysis and Reporting Tool” (TOOL_MESURE) pass.</w:t>
-            </w:r>
-          </w:p>
-          <w:p>
-            <w:pPr>
-              <w:rPr>
-                <w:b/>
-                <w:i/>
-                <w:u w:val="single"/>
-              </w:rPr>
-            </w:pPr>
-            <w:r>
-              <w:rPr>
-                <w:b/>
-                <w:i/>
-                <w:u w:val="single"/>
-              </w:rPr>
-              <w:t>Base Measures</w:t>
-            </w:r>
+              <w:rPr>
+                <w:ins w:id="213" w:author="Jalaj Mathur" w:date="2022-04-18T11:30:00Z"/>
+              </w:rPr>
+            </w:pPr>
           </w:p>
           <w:p>
             <w:pPr>
@@ -5709,14 +5950,27 @@
                 <w:numId w:val="24"/>
               </w:numPr>
             </w:pPr>
-            <w:r>
-              <w:t xml:space="preserve">Planned </w:t>
-            </w:r>
-            <w:r>
-              <w:t xml:space="preserve">Project </w:t>
-            </w:r>
-            <w:r>
-              <w:t>Duration</w:t>
+            <w:del w:id="214" w:author="Jalaj Mathur" w:date="2022-04-18T11:30:00Z">
+              <w:r>
+                <w:delText>Ensure that the data quality checks built into the “Data Collection, Measurement, Analysis and Reporting Tool” (TOOL_MESURE) pass.</w:delText>
+              </w:r>
+            </w:del>
+          </w:p>
+          <w:p>
+            <w:pPr>
+              <w:rPr>
+                <w:b/>
+                <w:i/>
+                <w:u w:val="single"/>
+              </w:rPr>
+            </w:pPr>
+            <w:r>
+              <w:rPr>
+                <w:b/>
+                <w:i/>
+                <w:u w:val="single"/>
+              </w:rPr>
+              <w:t>Base Measures</w:t>
             </w:r>
           </w:p>
           <w:p>
@@ -5728,6 +5982,24 @@
               </w:numPr>
             </w:pPr>
             <w:r>
+              <w:t xml:space="preserve">Planned </w:t>
+            </w:r>
+            <w:r>
+              <w:t xml:space="preserve">Project </w:t>
+            </w:r>
+            <w:r>
+              <w:t>Duration</w:t>
+            </w:r>
+          </w:p>
+          <w:p>
+            <w:pPr>
+              <w:pStyle w:val="ListParagraph"/>
+              <w:numPr>
+                <w:ilvl w:val="0"/>
+                <w:numId w:val="24"/>
+              </w:numPr>
+            </w:pPr>
+            <w:r>
               <w:t xml:space="preserve">Actual </w:t>
             </w:r>
             <w:r>
@@ -5772,15 +6044,32 @@
               <w:pStyle w:val="ListParagraph"/>
               <w:ind w:left="0"/>
             </w:pPr>
-            <w:r>
-              <w:t>“Data Collection, Measurement, Analysis and Reporting Tool” (</w:t>
-            </w:r>
-            <w:r>
-              <w:t>TOOL_MESURE</w:t>
-            </w:r>
-            <w:r>
-              <w:t xml:space="preserve">) </w:t>
-            </w:r>
+            <w:ins w:id="215" w:author="Jalaj Mathur" w:date="2022-04-18T11:31:00Z">
+              <w:r>
+                <w:t>“</w:t>
+              </w:r>
+            </w:ins>
+            <w:proofErr w:type="spellStart"/>
+            <w:del w:id="216" w:author="Jalaj Mathur" w:date="2022-04-18T11:31:00Z">
+              <w:r>
+                <w:delText>“Data Collection, Measurement, Analysis and Reporting Tool” (</w:delText>
+              </w:r>
+              <w:r>
+                <w:delText>TOOL_MESURE</w:delText>
+              </w:r>
+              <w:r>
+                <w:delText xml:space="preserve">) </w:delText>
+              </w:r>
+            </w:del>
+            <w:ins w:id="217" w:author="Jalaj Mathur" w:date="2022-04-18T11:31:00Z">
+              <w:r>
+                <w:t>GIL.ef</w:t>
+              </w:r>
+              <w:proofErr w:type="spellEnd"/>
+              <w:r>
+                <w:t>”</w:t>
+              </w:r>
+            </w:ins>
           </w:p>
           <w:p>
             <w:pPr>
@@ -5897,105 +6186,131 @@
           <w:p>
             <w:pPr>
               <w:rPr>
+                <w:del w:id="218" w:author="Jalaj Mathur" w:date="2022-04-18T11:31:00Z"/>
                 <w:b/>
                 <w:i/>
                 <w:u w:val="single"/>
               </w:rPr>
             </w:pPr>
-            <w:r>
-              <w:rPr>
+            <w:del w:id="219" w:author="Jalaj Mathur" w:date="2022-04-18T11:31:00Z">
+              <w:r>
+                <w:rPr>
+                  <w:b/>
+                  <w:i/>
+                  <w:u w:val="single"/>
+                </w:rPr>
+                <w:delText>Measurement</w:delText>
+              </w:r>
+            </w:del>
+          </w:p>
+          <w:p>
+            <w:pPr>
+              <w:rPr>
+                <w:del w:id="220" w:author="Jalaj Mathur" w:date="2022-04-18T11:31:00Z"/>
+              </w:rPr>
+            </w:pPr>
+            <w:del w:id="221" w:author="Jalaj Mathur" w:date="2022-04-18T11:31:00Z">
+              <w:r>
+                <w:rPr>
+                  <w:b/>
+                  <w:u w:val="single"/>
+                </w:rPr>
+                <w:delText>Effort</w:delText>
+              </w:r>
+              <w:r>
+                <w:rPr>
+                  <w:b/>
+                  <w:u w:val="single"/>
+                </w:rPr>
+                <w:delText xml:space="preserve"> </w:delText>
+              </w:r>
+              <w:r>
+                <w:rPr>
+                  <w:b/>
+                  <w:u w:val="single"/>
+                </w:rPr>
+                <w:delText>Variance</w:delText>
+              </w:r>
+            </w:del>
+          </w:p>
+          <w:p>
+            <w:pPr>
+              <w:rPr>
+                <w:del w:id="222" w:author="Jalaj Mathur" w:date="2022-04-18T11:31:00Z"/>
+              </w:rPr>
+            </w:pPr>
+            <w:del w:id="223" w:author="Jalaj Mathur" w:date="2022-04-18T11:31:00Z">
+              <w:r>
+                <w:delText>The purpose of this measurement is to</w:delText>
+              </w:r>
+              <w:r>
+                <w:delText xml:space="preserve"> reduce Effort Variance from the Project’s Planned Efforts in order to</w:delText>
+              </w:r>
+              <w:r>
+                <w:delText xml:space="preserve"> </w:delText>
+              </w:r>
+              <w:r>
+                <w:delText>optimize the Cost of Project execution.</w:delText>
+              </w:r>
+              <w:r>
+                <w:delText xml:space="preserve"> This takes only closed project in consideration.</w:delText>
+              </w:r>
+            </w:del>
+          </w:p>
+          <w:p>
+            <w:pPr>
+              <w:rPr>
+                <w:del w:id="224" w:author="Jalaj Mathur" w:date="2022-04-18T11:31:00Z"/>
                 <w:b/>
                 <w:i/>
                 <w:u w:val="single"/>
               </w:rPr>
-              <w:t>Measurement</w:t>
-            </w:r>
-          </w:p>
-          <w:p>
-            <w:r>
-              <w:rPr>
-                <w:b/>
-                <w:u w:val="single"/>
-              </w:rPr>
-              <w:t>Effort</w:t>
-            </w:r>
-            <w:r>
-              <w:rPr>
-                <w:b/>
-                <w:u w:val="single"/>
-              </w:rPr>
-              <w:t xml:space="preserve"> </w:t>
-            </w:r>
-            <w:r>
-              <w:rPr>
-                <w:b/>
-                <w:u w:val="single"/>
-              </w:rPr>
-              <w:t>Variance</w:t>
-            </w:r>
-          </w:p>
-          <w:p>
-            <w:r>
-              <w:t>The purpose of this measurement is to</w:t>
-            </w:r>
-            <w:r>
-              <w:t xml:space="preserve"> reduce Effort Variance from the Project’s Planned Efforts in order to</w:t>
-            </w:r>
-            <w:r>
-              <w:t xml:space="preserve"> </w:t>
-            </w:r>
-            <w:r>
-              <w:t>optimize the Cost of Project execution.</w:t>
-            </w:r>
-            <w:r>
-              <w:t xml:space="preserve"> This takes only closed project in consideration.</w:t>
-            </w:r>
-          </w:p>
-          <w:p>
-            <w:pPr>
-              <w:rPr>
+            </w:pPr>
+            <w:del w:id="225" w:author="Jalaj Mathur" w:date="2022-04-18T11:31:00Z">
+              <w:r>
+                <w:rPr>
+                  <w:b/>
+                  <w:i/>
+                  <w:u w:val="single"/>
+                </w:rPr>
+                <w:delText>Definition</w:delText>
+              </w:r>
+            </w:del>
+          </w:p>
+          <w:p>
+            <w:pPr>
+              <w:rPr>
+                <w:del w:id="226" w:author="Jalaj Mathur" w:date="2022-04-18T11:31:00Z"/>
                 <w:b/>
                 <w:i/>
                 <w:u w:val="single"/>
               </w:rPr>
             </w:pPr>
-            <w:r>
-              <w:rPr>
+            <w:del w:id="227" w:author="Jalaj Mathur" w:date="2022-04-18T11:31:00Z">
+              <w:r>
+                <w:delText xml:space="preserve">Effort Variance measures the difference between Planned and Actual efforts expended for a Project from the Project’s Start. </w:delText>
+              </w:r>
+            </w:del>
+          </w:p>
+          <w:p>
+            <w:pPr>
+              <w:rPr>
+                <w:del w:id="228" w:author="Jalaj Mathur" w:date="2022-04-18T11:31:00Z"/>
                 <w:b/>
                 <w:i/>
                 <w:u w:val="single"/>
               </w:rPr>
-              <w:t>Definition</w:t>
-            </w:r>
-          </w:p>
-          <w:p>
-            <w:pPr>
-              <w:rPr>
-                <w:b/>
-                <w:i/>
-                <w:u w:val="single"/>
-              </w:rPr>
-            </w:pPr>
-            <w:r>
-              <w:t xml:space="preserve">Effort Variance measures the difference between Planned and Actual efforts expended for a Project from the Project’s Start. </w:t>
-            </w:r>
-          </w:p>
-          <w:p>
-            <w:pPr>
-              <w:rPr>
-                <w:b/>
-                <w:i/>
-                <w:u w:val="single"/>
-              </w:rPr>
-            </w:pPr>
-            <w:r>
-              <w:rPr>
-                <w:b/>
-                <w:i/>
-                <w:u w:val="single"/>
-              </w:rPr>
-              <w:t>Input</w:t>
-            </w:r>
+            </w:pPr>
+            <w:del w:id="229" w:author="Jalaj Mathur" w:date="2022-04-18T11:31:00Z">
+              <w:r>
+                <w:rPr>
+                  <w:b/>
+                  <w:i/>
+                  <w:u w:val="single"/>
+                </w:rPr>
+                <w:delText>Input</w:delText>
+              </w:r>
+            </w:del>
           </w:p>
           <w:p>
             <w:pPr>
@@ -6004,10 +6319,15 @@
                 <w:ilvl w:val="0"/>
                 <w:numId w:val="24"/>
               </w:numPr>
-            </w:pPr>
-            <w:r>
-              <w:t>Planned Efforts in “Schedules by Milestone” Log</w:t>
-            </w:r>
+              <w:rPr>
+                <w:del w:id="230" w:author="Jalaj Mathur" w:date="2022-04-18T11:31:00Z"/>
+              </w:rPr>
+            </w:pPr>
+            <w:del w:id="231" w:author="Jalaj Mathur" w:date="2022-04-18T11:31:00Z">
+              <w:r>
+                <w:delText>Planned Efforts in “Schedules by Milestone” Log</w:delText>
+              </w:r>
+            </w:del>
           </w:p>
           <w:p>
             <w:pPr>
@@ -6016,10 +6336,15 @@
                 <w:ilvl w:val="0"/>
                 <w:numId w:val="24"/>
               </w:numPr>
-            </w:pPr>
-            <w:r>
-              <w:t>Timesheets</w:t>
-            </w:r>
+              <w:rPr>
+                <w:del w:id="232" w:author="Jalaj Mathur" w:date="2022-04-18T11:31:00Z"/>
+              </w:rPr>
+            </w:pPr>
+            <w:del w:id="233" w:author="Jalaj Mathur" w:date="2022-04-18T11:31:00Z">
+              <w:r>
+                <w:delText>Timesheets</w:delText>
+              </w:r>
+            </w:del>
           </w:p>
           <w:p>
             <w:pPr>
@@ -6028,113 +6353,136 @@
                 <w:ilvl w:val="0"/>
                 <w:numId w:val="24"/>
               </w:numPr>
-            </w:pPr>
-            <w:r>
-              <w:t>Ensure that the data quality checks built into the “Data Collection, Measurement, Analysis and Reporting Tool” (TOOL_MESURE) pass.</w:t>
-            </w:r>
+              <w:rPr>
+                <w:del w:id="234" w:author="Jalaj Mathur" w:date="2022-04-18T11:31:00Z"/>
+              </w:rPr>
+            </w:pPr>
+            <w:del w:id="235" w:author="Jalaj Mathur" w:date="2022-04-18T11:31:00Z">
+              <w:r>
+                <w:delText>Ensure that the data quality checks built into the “Data Collection, Measurement, Analysis and Reporting Tool” (TOOL_MESURE) pass.</w:delText>
+              </w:r>
+            </w:del>
           </w:p>
           <w:p>
             <w:pPr>
               <w:pStyle w:val="ListParagraph"/>
               <w:ind w:left="0"/>
               <w:rPr>
+                <w:del w:id="236" w:author="Jalaj Mathur" w:date="2022-04-18T11:31:00Z"/>
                 <w:b/>
                 <w:i/>
                 <w:u w:val="single"/>
               </w:rPr>
             </w:pPr>
-            <w:r>
-              <w:rPr>
+            <w:del w:id="237" w:author="Jalaj Mathur" w:date="2022-04-18T11:31:00Z">
+              <w:r>
+                <w:rPr>
+                  <w:b/>
+                  <w:i/>
+                  <w:u w:val="single"/>
+                </w:rPr>
+                <w:delText>Base measures</w:delText>
+              </w:r>
+            </w:del>
+          </w:p>
+          <w:p>
+            <w:pPr>
+              <w:pStyle w:val="ListParagraph"/>
+              <w:ind w:left="0"/>
+              <w:rPr>
+                <w:del w:id="238" w:author="Jalaj Mathur" w:date="2022-04-18T11:31:00Z"/>
                 <w:b/>
                 <w:i/>
                 <w:u w:val="single"/>
               </w:rPr>
-              <w:t>Base measures</w:t>
-            </w:r>
+            </w:pPr>
+            <w:del w:id="239" w:author="Jalaj Mathur" w:date="2022-04-18T11:31:00Z">
+              <w:r>
+                <w:delText>Efforts logged in Timesheets</w:delText>
+              </w:r>
+            </w:del>
           </w:p>
           <w:p>
             <w:pPr>
               <w:pStyle w:val="ListParagraph"/>
               <w:ind w:left="0"/>
               <w:rPr>
+                <w:del w:id="240" w:author="Jalaj Mathur" w:date="2022-04-18T11:31:00Z"/>
                 <w:b/>
                 <w:i/>
                 <w:u w:val="single"/>
               </w:rPr>
             </w:pPr>
-            <w:r>
-              <w:t>Efforts logged in Timesheets</w:t>
-            </w:r>
           </w:p>
           <w:p>
             <w:pPr>
               <w:pStyle w:val="ListParagraph"/>
               <w:ind w:left="0"/>
               <w:rPr>
+                <w:del w:id="241" w:author="Jalaj Mathur" w:date="2022-04-18T11:31:00Z"/>
                 <w:b/>
                 <w:i/>
                 <w:u w:val="single"/>
               </w:rPr>
             </w:pPr>
+            <w:del w:id="242" w:author="Jalaj Mathur" w:date="2022-04-18T11:31:00Z">
+              <w:r>
+                <w:rPr>
+                  <w:b/>
+                  <w:i/>
+                  <w:u w:val="single"/>
+                </w:rPr>
+                <w:delText xml:space="preserve">Tools </w:delText>
+              </w:r>
+            </w:del>
           </w:p>
           <w:p>
             <w:pPr>
               <w:pStyle w:val="ListParagraph"/>
               <w:ind w:left="0"/>
               <w:rPr>
+                <w:del w:id="243" w:author="Jalaj Mathur" w:date="2022-04-18T11:31:00Z"/>
+              </w:rPr>
+            </w:pPr>
+            <w:del w:id="244" w:author="Jalaj Mathur" w:date="2022-04-18T11:31:00Z">
+              <w:r>
+                <w:delText>“Data Collection, Measurement, Analysis and Reporting Tool” (</w:delText>
+              </w:r>
+              <w:r>
+                <w:delText>TOOL_MESURE</w:delText>
+              </w:r>
+              <w:r>
+                <w:delText xml:space="preserve">) </w:delText>
+              </w:r>
+            </w:del>
+          </w:p>
+          <w:p>
+            <w:pPr>
+              <w:rPr>
+                <w:del w:id="245" w:author="Jalaj Mathur" w:date="2022-04-18T11:31:00Z"/>
                 <w:b/>
                 <w:i/>
                 <w:u w:val="single"/>
               </w:rPr>
             </w:pPr>
-            <w:r>
-              <w:rPr>
-                <w:b/>
-                <w:i/>
-                <w:u w:val="single"/>
-              </w:rPr>
-              <w:t xml:space="preserve">Tools </w:t>
-            </w:r>
-          </w:p>
-          <w:p>
-            <w:pPr>
-              <w:pStyle w:val="ListParagraph"/>
-              <w:ind w:left="0"/>
-            </w:pPr>
-            <w:r>
-              <w:t>“Data Collection, Measurement, Analysis and Reporting Tool” (</w:t>
-            </w:r>
-            <w:r>
-              <w:t>TOOL_MESURE</w:t>
-            </w:r>
-            <w:r>
-              <w:t xml:space="preserve">) </w:t>
-            </w:r>
-          </w:p>
-          <w:p>
-            <w:pPr>
-              <w:rPr>
-                <w:b/>
-                <w:i/>
-                <w:u w:val="single"/>
-              </w:rPr>
-            </w:pPr>
-            <w:r>
-              <w:rPr>
-                <w:b/>
-                <w:i/>
-                <w:u w:val="single"/>
-              </w:rPr>
-              <w:t>Data</w:t>
-            </w:r>
-            <w:r>
-              <w:rPr>
-                <w:b/>
-                <w:i/>
-                <w:u w:val="single"/>
-              </w:rPr>
-              <w:t xml:space="preserve"> Analysis at Organizational  Level</w:t>
-            </w:r>
+            <w:del w:id="246" w:author="Jalaj Mathur" w:date="2022-04-18T11:31:00Z">
+              <w:r>
+                <w:rPr>
+                  <w:b/>
+                  <w:i/>
+                  <w:u w:val="single"/>
+                </w:rPr>
+                <w:delText>Data</w:delText>
+              </w:r>
+              <w:r>
+                <w:rPr>
+                  <w:b/>
+                  <w:i/>
+                  <w:u w:val="single"/>
+                </w:rPr>
+                <w:delText xml:space="preserve"> Analysis at Organizational  Level</w:delText>
+              </w:r>
+            </w:del>
           </w:p>
           <w:p>
             <w:pPr>
@@ -6144,18 +6492,28 @@
                 <w:numId w:val="24"/>
               </w:numPr>
               <w:spacing w:after="0" w:line="240" w:lineRule="auto"/>
-            </w:pPr>
-            <w:r>
-              <w:t xml:space="preserve">Collect the Effort Variance of all the projects executed during the measurement period. The Effort variance of a project is </w:t>
-            </w:r>
+              <w:rPr>
+                <w:del w:id="247" w:author="Jalaj Mathur" w:date="2022-04-18T11:31:00Z"/>
+              </w:rPr>
+            </w:pPr>
+            <w:del w:id="248" w:author="Jalaj Mathur" w:date="2022-04-18T11:31:00Z">
+              <w:r>
+                <w:delText xml:space="preserve">Collect the Effort Variance of all the projects executed during the measurement period. The Effort variance of a project is </w:delText>
+              </w:r>
+            </w:del>
           </w:p>
           <w:p>
             <w:pPr>
               <w:pStyle w:val="ListParagraph"/>
-            </w:pPr>
-            <w:r>
-              <w:t>100 x ((Actual Project Efforts - Planned Project Efforts)/ Planned Project Efforts)</w:t>
-            </w:r>
+              <w:rPr>
+                <w:del w:id="249" w:author="Jalaj Mathur" w:date="2022-04-18T11:31:00Z"/>
+              </w:rPr>
+            </w:pPr>
+            <w:del w:id="250" w:author="Jalaj Mathur" w:date="2022-04-18T11:31:00Z">
+              <w:r>
+                <w:delText>100 x ((Actual Project Efforts - Planned Project Efforts)/ Planned Project Efforts)</w:delText>
+              </w:r>
+            </w:del>
           </w:p>
           <w:p>
             <w:pPr>
@@ -6165,10 +6523,15 @@
                 <w:numId w:val="24"/>
               </w:numPr>
               <w:spacing w:after="0" w:line="240" w:lineRule="auto"/>
-            </w:pPr>
-            <w:r>
-              <w:t>Plot the Efforts Variance against each project with the Project Codes on X axis.</w:t>
-            </w:r>
+              <w:rPr>
+                <w:del w:id="251" w:author="Jalaj Mathur" w:date="2022-04-18T11:31:00Z"/>
+              </w:rPr>
+            </w:pPr>
+            <w:del w:id="252" w:author="Jalaj Mathur" w:date="2022-04-18T11:31:00Z">
+              <w:r>
+                <w:delText>Plot the Efforts Variance against each project with the Project Codes on X axis.</w:delText>
+              </w:r>
+            </w:del>
           </w:p>
           <w:p>
             <w:pPr>
@@ -6179,9 +6542,11 @@
               </w:numPr>
               <w:spacing w:after="0" w:line="240" w:lineRule="auto"/>
             </w:pPr>
-            <w:r>
-              <w:t>Plot the Upper Specification Limit and Lower Specification Limit as defined in “Business Objective to Process Objective Mapping” document (MSTL_BOTOPO).</w:t>
-            </w:r>
+            <w:del w:id="253" w:author="Jalaj Mathur" w:date="2022-04-18T11:31:00Z">
+              <w:r>
+                <w:delText>Plot the Upper Specification Limit and Lower Specification Limit as defined in “Business Objective to Process Objective Mapping” document (MSTL_BOTOPO).</w:delText>
+              </w:r>
+            </w:del>
           </w:p>
         </w:tc>
         <w:tc>
@@ -6190,9 +6555,11 @@
             <w:shd w:val="clear" w:color="auto" w:fill="auto"/>
           </w:tcPr>
           <w:p>
-            <w:r>
-              <w:t>PEG</w:t>
-            </w:r>
+            <w:del w:id="254" w:author="Jalaj Mathur" w:date="2022-04-18T11:31:00Z">
+              <w:r>
+                <w:delText>PEG</w:delText>
+              </w:r>
+            </w:del>
           </w:p>
         </w:tc>
       </w:tr>
@@ -6224,105 +6591,125 @@
           <w:p>
             <w:pPr>
               <w:rPr>
+                <w:del w:id="255" w:author="Jalaj Mathur" w:date="2022-04-18T11:31:00Z"/>
                 <w:b/>
                 <w:i/>
                 <w:u w:val="single"/>
               </w:rPr>
             </w:pPr>
-            <w:r>
-              <w:rPr>
+            <w:bookmarkStart w:id="256" w:name="_GoBack"/>
+            <w:bookmarkEnd w:id="256"/>
+            <w:del w:id="257" w:author="Jalaj Mathur" w:date="2022-04-18T11:31:00Z">
+              <w:r>
+                <w:rPr>
+                  <w:b/>
+                  <w:i/>
+                  <w:u w:val="single"/>
+                </w:rPr>
+                <w:delText>Measurement</w:delText>
+              </w:r>
+            </w:del>
+          </w:p>
+          <w:p>
+            <w:pPr>
+              <w:rPr>
+                <w:del w:id="258" w:author="Jalaj Mathur" w:date="2022-04-18T11:31:00Z"/>
+                <w:b/>
+                <w:u w:val="single"/>
+              </w:rPr>
+            </w:pPr>
+            <w:del w:id="259" w:author="Jalaj Mathur" w:date="2022-04-18T11:31:00Z">
+              <w:r>
+                <w:rPr>
+                  <w:b/>
+                  <w:u w:val="single"/>
+                </w:rPr>
+                <w:delText xml:space="preserve">Training </w:delText>
+              </w:r>
+              <w:r>
+                <w:rPr>
+                  <w:b/>
+                  <w:u w:val="single"/>
+                </w:rPr>
+                <w:delText>Effectiveness</w:delText>
+              </w:r>
+            </w:del>
+          </w:p>
+          <w:p>
+            <w:pPr>
+              <w:rPr>
+                <w:del w:id="260" w:author="Jalaj Mathur" w:date="2022-04-18T11:31:00Z"/>
+              </w:rPr>
+            </w:pPr>
+            <w:del w:id="261" w:author="Jalaj Mathur" w:date="2022-04-18T11:31:00Z">
+              <w:r>
+                <w:delText xml:space="preserve">The purpose of this measurement is to </w:delText>
+              </w:r>
+              <w:r>
+                <w:delText>gauge the effectiveness of trainings delivered in the month.</w:delText>
+              </w:r>
+              <w:r>
+                <w:delText xml:space="preserve"> This takes only closed project in consideration.</w:delText>
+              </w:r>
+            </w:del>
+          </w:p>
+          <w:p>
+            <w:pPr>
+              <w:rPr>
+                <w:del w:id="262" w:author="Jalaj Mathur" w:date="2022-04-18T11:31:00Z"/>
                 <w:b/>
                 <w:i/>
                 <w:u w:val="single"/>
               </w:rPr>
-              <w:t>Measurement</w:t>
-            </w:r>
-          </w:p>
-          <w:p>
-            <w:pPr>
-              <w:rPr>
-                <w:b/>
-                <w:u w:val="single"/>
-              </w:rPr>
-            </w:pPr>
-            <w:r>
-              <w:rPr>
-                <w:b/>
-                <w:u w:val="single"/>
-              </w:rPr>
-              <w:t xml:space="preserve">Training </w:t>
-            </w:r>
-            <w:r>
-              <w:rPr>
-                <w:b/>
-                <w:u w:val="single"/>
-              </w:rPr>
-              <w:t>Effectiveness</w:t>
-            </w:r>
-          </w:p>
-          <w:p>
-            <w:r>
-              <w:t xml:space="preserve">The purpose of this measurement is to </w:t>
-            </w:r>
-            <w:r>
-              <w:t xml:space="preserve">gauge the effectiveness of </w:t>
-            </w:r>
-            <w:r>
-              <w:lastRenderedPageBreak/>
-              <w:t>trainings delivered in the month.</w:t>
-            </w:r>
-            <w:r>
-              <w:t xml:space="preserve"> This takes only closed project in consideration.</w:t>
-            </w:r>
-          </w:p>
-          <w:p>
-            <w:pPr>
-              <w:rPr>
+            </w:pPr>
+            <w:del w:id="263" w:author="Jalaj Mathur" w:date="2022-04-18T11:31:00Z">
+              <w:r>
+                <w:rPr>
+                  <w:b/>
+                  <w:i/>
+                  <w:u w:val="single"/>
+                </w:rPr>
+                <w:delText>Definition</w:delText>
+              </w:r>
+            </w:del>
+          </w:p>
+          <w:p>
+            <w:pPr>
+              <w:rPr>
+                <w:del w:id="264" w:author="Jalaj Mathur" w:date="2022-04-18T11:31:00Z"/>
                 <w:b/>
                 <w:i/>
                 <w:u w:val="single"/>
               </w:rPr>
             </w:pPr>
-            <w:r>
-              <w:rPr>
+            <w:del w:id="265" w:author="Jalaj Mathur" w:date="2022-04-18T11:31:00Z">
+              <w:r>
+                <w:delText>Training Effectiveness</w:delText>
+              </w:r>
+              <w:r>
+                <w:delText xml:space="preserve"> is the average of Training Feedback ratings in a month out of a possible rating of 10.</w:delText>
+              </w:r>
+            </w:del>
+          </w:p>
+          <w:p>
+            <w:pPr>
+              <w:rPr>
+                <w:del w:id="266" w:author="Jalaj Mathur" w:date="2022-04-18T11:31:00Z"/>
                 <w:b/>
                 <w:i/>
                 <w:u w:val="single"/>
               </w:rPr>
-              <w:t>Definition</w:t>
-            </w:r>
-          </w:p>
-          <w:p>
-            <w:pPr>
-              <w:rPr>
-                <w:b/>
-                <w:i/>
-                <w:u w:val="single"/>
-              </w:rPr>
-            </w:pPr>
-            <w:r>
-              <w:t>Training Effectiveness</w:t>
-            </w:r>
-            <w:r>
-              <w:t xml:space="preserve"> is the average of Training Feedback ratings in a month out of a possible rating of 10.</w:t>
-            </w:r>
-          </w:p>
-          <w:p>
-            <w:pPr>
-              <w:rPr>
-                <w:b/>
-                <w:i/>
-                <w:u w:val="single"/>
-              </w:rPr>
-            </w:pPr>
-            <w:r>
-              <w:rPr>
-                <w:b/>
-                <w:i/>
-                <w:u w:val="single"/>
-              </w:rPr>
-              <w:t>Input</w:t>
-            </w:r>
+            </w:pPr>
+            <w:del w:id="267" w:author="Jalaj Mathur" w:date="2022-04-18T11:31:00Z">
+              <w:r>
+                <w:rPr>
+                  <w:b/>
+                  <w:i/>
+                  <w:u w:val="single"/>
+                </w:rPr>
+                <w:delText>Input</w:delText>
+              </w:r>
+            </w:del>
           </w:p>
           <w:p>
             <w:pPr>
@@ -6332,10 +6719,15 @@
                 <w:numId w:val="27"/>
               </w:numPr>
               <w:spacing w:after="0" w:line="240" w:lineRule="auto"/>
-            </w:pPr>
-            <w:r>
-              <w:t>Training Records</w:t>
-            </w:r>
+              <w:rPr>
+                <w:del w:id="268" w:author="Jalaj Mathur" w:date="2022-04-18T11:31:00Z"/>
+              </w:rPr>
+            </w:pPr>
+            <w:del w:id="269" w:author="Jalaj Mathur" w:date="2022-04-18T11:31:00Z">
+              <w:r>
+                <w:delText>Training Records</w:delText>
+              </w:r>
+            </w:del>
           </w:p>
           <w:p>
             <w:pPr>
@@ -6344,134 +6736,171 @@
                 <w:ilvl w:val="0"/>
                 <w:numId w:val="27"/>
               </w:numPr>
-            </w:pPr>
-            <w:r>
-              <w:t>Ensure that the data quality checks built into the “Data Collection, Measurement, Analysis and Reporting Tool” (TOOL_MESURE) pass.</w:t>
-            </w:r>
+              <w:rPr>
+                <w:del w:id="270" w:author="Jalaj Mathur" w:date="2022-04-18T11:31:00Z"/>
+              </w:rPr>
+            </w:pPr>
+            <w:del w:id="271" w:author="Jalaj Mathur" w:date="2022-04-18T11:31:00Z">
+              <w:r>
+                <w:delText>Ensure that the data quality checks built into the “Data Collection, Measurement, Analysis and Reporting Tool” (TOOL_MESURE) pass.</w:delText>
+              </w:r>
+            </w:del>
           </w:p>
           <w:p>
             <w:pPr>
               <w:pStyle w:val="ListParagraph"/>
               <w:ind w:left="0"/>
               <w:rPr>
+                <w:del w:id="272" w:author="Jalaj Mathur" w:date="2022-04-18T11:31:00Z"/>
                 <w:b/>
                 <w:i/>
                 <w:u w:val="single"/>
               </w:rPr>
             </w:pPr>
-            <w:r>
-              <w:rPr>
+            <w:del w:id="273" w:author="Jalaj Mathur" w:date="2022-04-18T11:31:00Z">
+              <w:r>
+                <w:rPr>
+                  <w:b/>
+                  <w:i/>
+                  <w:u w:val="single"/>
+                </w:rPr>
+                <w:delText>Base Measures</w:delText>
+              </w:r>
+            </w:del>
+          </w:p>
+          <w:p>
+            <w:pPr>
+              <w:pStyle w:val="ListParagraph"/>
+              <w:ind w:left="0"/>
+              <w:rPr>
+                <w:del w:id="274" w:author="Jalaj Mathur" w:date="2022-04-18T11:31:00Z"/>
                 <w:b/>
                 <w:i/>
                 <w:u w:val="single"/>
               </w:rPr>
-              <w:t>Base Measures</w:t>
-            </w:r>
+            </w:pPr>
+            <w:del w:id="275" w:author="Jalaj Mathur" w:date="2022-04-18T11:31:00Z">
+              <w:r>
+                <w:delText>Training ratings data</w:delText>
+              </w:r>
+            </w:del>
           </w:p>
           <w:p>
             <w:pPr>
               <w:pStyle w:val="ListParagraph"/>
               <w:ind w:left="0"/>
               <w:rPr>
+                <w:del w:id="276" w:author="Jalaj Mathur" w:date="2022-04-18T11:31:00Z"/>
                 <w:b/>
                 <w:i/>
                 <w:u w:val="single"/>
               </w:rPr>
             </w:pPr>
-            <w:r>
-              <w:t>Training ratings data</w:t>
-            </w:r>
+            <w:del w:id="277" w:author="Jalaj Mathur" w:date="2022-04-18T11:31:00Z">
+              <w:r>
+                <w:rPr>
+                  <w:b/>
+                  <w:i/>
+                  <w:u w:val="single"/>
+                </w:rPr>
+                <w:delText xml:space="preserve">Tools </w:delText>
+              </w:r>
+            </w:del>
           </w:p>
           <w:p>
             <w:pPr>
               <w:pStyle w:val="ListParagraph"/>
               <w:ind w:left="0"/>
               <w:rPr>
+                <w:del w:id="278" w:author="Jalaj Mathur" w:date="2022-04-18T11:31:00Z"/>
+              </w:rPr>
+            </w:pPr>
+            <w:del w:id="279" w:author="Jalaj Mathur" w:date="2022-04-18T11:31:00Z">
+              <w:r>
+                <w:delText>“Data Collection, Measurement, Analysis and Reporting Tool” (</w:delText>
+              </w:r>
+              <w:r>
+                <w:delText>TOOL_MESURE</w:delText>
+              </w:r>
+              <w:r>
+                <w:delText xml:space="preserve">) </w:delText>
+              </w:r>
+            </w:del>
+          </w:p>
+          <w:p>
+            <w:pPr>
+              <w:rPr>
+                <w:del w:id="280" w:author="Jalaj Mathur" w:date="2022-04-18T11:31:00Z"/>
                 <w:b/>
                 <w:i/>
                 <w:u w:val="single"/>
               </w:rPr>
             </w:pPr>
-            <w:r>
-              <w:rPr>
-                <w:b/>
-                <w:i/>
-                <w:u w:val="single"/>
-              </w:rPr>
-              <w:t xml:space="preserve">Tools </w:t>
-            </w:r>
+            <w:del w:id="281" w:author="Jalaj Mathur" w:date="2022-04-18T11:31:00Z">
+              <w:r>
+                <w:rPr>
+                  <w:b/>
+                  <w:i/>
+                  <w:u w:val="single"/>
+                </w:rPr>
+                <w:delText>Data</w:delText>
+              </w:r>
+              <w:r>
+                <w:rPr>
+                  <w:b/>
+                  <w:i/>
+                  <w:u w:val="single"/>
+                </w:rPr>
+                <w:delText xml:space="preserve"> Analysis at Organizational  Level</w:delText>
+              </w:r>
+            </w:del>
           </w:p>
           <w:p>
             <w:pPr>
               <w:pStyle w:val="ListParagraph"/>
               <w:ind w:left="0"/>
-            </w:pPr>
-            <w:r>
-              <w:t>“Data Collection, Measurement, Analysis and Reporting Tool” (</w:t>
-            </w:r>
-            <w:r>
-              <w:t>TOOL_MESURE</w:t>
-            </w:r>
-            <w:r>
-              <w:t xml:space="preserve">) </w:t>
-            </w:r>
-          </w:p>
-          <w:p>
-            <w:pPr>
-              <w:rPr>
-                <w:b/>
-                <w:i/>
-                <w:u w:val="single"/>
-              </w:rPr>
-            </w:pPr>
-            <w:r>
-              <w:rPr>
-                <w:b/>
-                <w:i/>
-                <w:u w:val="single"/>
-              </w:rPr>
-              <w:t>Data</w:t>
-            </w:r>
-            <w:r>
-              <w:rPr>
-                <w:b/>
-                <w:i/>
-                <w:u w:val="single"/>
-              </w:rPr>
-              <w:t xml:space="preserve"> Analysis at Organizational  Level</w:t>
-            </w:r>
+              <w:rPr>
+                <w:del w:id="282" w:author="Jalaj Mathur" w:date="2022-04-18T11:31:00Z"/>
+              </w:rPr>
+            </w:pPr>
+            <w:del w:id="283" w:author="Jalaj Mathur" w:date="2022-04-18T11:31:00Z">
+              <w:r>
+                <w:delText xml:space="preserve">Calculate </w:delText>
+              </w:r>
+            </w:del>
+          </w:p>
+          <w:p>
+            <w:pPr>
+              <w:pStyle w:val="ListParagraph"/>
+              <w:rPr>
+                <w:del w:id="284" w:author="Jalaj Mathur" w:date="2022-04-18T11:31:00Z"/>
+              </w:rPr>
+            </w:pPr>
+            <w:del w:id="285" w:author="Jalaj Mathur" w:date="2022-04-18T11:31:00Z">
+              <w:r>
+                <w:delText>Average of Training Feedback Ratings in the specified month</w:delText>
+              </w:r>
+            </w:del>
           </w:p>
           <w:p>
             <w:pPr>
               <w:pStyle w:val="ListParagraph"/>
               <w:ind w:left="0"/>
-            </w:pPr>
-            <w:r>
-              <w:t xml:space="preserve">Calculate </w:t>
-            </w:r>
-          </w:p>
-          <w:p>
-            <w:pPr>
-              <w:pStyle w:val="ListParagraph"/>
-            </w:pPr>
-            <w:r>
-              <w:t>Average of Training Feedback Ratings in the specified month</w:t>
-            </w:r>
-          </w:p>
-          <w:p>
-            <w:pPr>
-              <w:pStyle w:val="ListParagraph"/>
-              <w:ind w:left="0"/>
-            </w:pPr>
-            <w:r>
-              <w:t xml:space="preserve">The </w:t>
-            </w:r>
-            <w:r>
-              <w:t>Training Effectiveness</w:t>
-            </w:r>
-            <w:r>
-              <w:t xml:space="preserve"> calculated above should be more than the defined measurement goal in “Business Objective to Process Objective Mapping” document (MSTL_BOTOPO)</w:t>
-            </w:r>
+              <w:rPr>
+                <w:del w:id="286" w:author="Jalaj Mathur" w:date="2022-04-18T11:31:00Z"/>
+              </w:rPr>
+            </w:pPr>
+            <w:del w:id="287" w:author="Jalaj Mathur" w:date="2022-04-18T11:31:00Z">
+              <w:r>
+                <w:delText xml:space="preserve">The </w:delText>
+              </w:r>
+              <w:r>
+                <w:delText>Training Effectiveness</w:delText>
+              </w:r>
+              <w:r>
+                <w:delText xml:space="preserve"> calculated above should be more than the defined measurement goal in “Business Objective to Process Objective Mapping” document (MSTL_BOTOPO)</w:delText>
+              </w:r>
+            </w:del>
           </w:p>
           <w:p>
             <w:pPr>
@@ -6481,16 +6910,21 @@
                 <w:numId w:val="27"/>
               </w:numPr>
               <w:spacing w:after="0" w:line="240" w:lineRule="auto"/>
-            </w:pPr>
-            <w:r>
-              <w:t xml:space="preserve">Plot the month’s </w:t>
-            </w:r>
-            <w:r>
-              <w:t>Training Effectiveness</w:t>
-            </w:r>
-            <w:r>
-              <w:t xml:space="preserve"> against the Month on the X axis.</w:t>
-            </w:r>
+              <w:rPr>
+                <w:del w:id="288" w:author="Jalaj Mathur" w:date="2022-04-18T11:31:00Z"/>
+              </w:rPr>
+            </w:pPr>
+            <w:del w:id="289" w:author="Jalaj Mathur" w:date="2022-04-18T11:31:00Z">
+              <w:r>
+                <w:delText xml:space="preserve">Plot the month’s </w:delText>
+              </w:r>
+              <w:r>
+                <w:delText>Training Effectiveness</w:delText>
+              </w:r>
+              <w:r>
+                <w:delText xml:space="preserve"> against the Month on the X axis.</w:delText>
+              </w:r>
+            </w:del>
           </w:p>
           <w:p>
             <w:pPr>
@@ -6500,10 +6934,15 @@
                 <w:numId w:val="27"/>
               </w:numPr>
               <w:spacing w:after="0" w:line="240" w:lineRule="auto"/>
-            </w:pPr>
-            <w:r>
-              <w:t>Plot the Upper Specification Limit and Lower Specification Limit as defined in “Business Objective to Process Objective Mapping” document (MSTL_BOTOPO).</w:t>
-            </w:r>
+              <w:rPr>
+                <w:del w:id="290" w:author="Jalaj Mathur" w:date="2022-04-18T11:31:00Z"/>
+              </w:rPr>
+            </w:pPr>
+            <w:del w:id="291" w:author="Jalaj Mathur" w:date="2022-04-18T11:31:00Z">
+              <w:r>
+                <w:delText>Plot the Upper Specification Limit and Lower Specification Limit as defined in “Business Objective to Process Objective Mapping” document (MSTL_BOTOPO).</w:delText>
+              </w:r>
+            </w:del>
           </w:p>
           <w:p>
             <w:pPr>
@@ -6519,10 +6958,11 @@
             <w:shd w:val="clear" w:color="auto" w:fill="auto"/>
           </w:tcPr>
           <w:p>
-            <w:r>
-              <w:lastRenderedPageBreak/>
-              <w:t>PEG</w:t>
-            </w:r>
+            <w:del w:id="292" w:author="Jalaj Mathur" w:date="2022-04-18T11:31:00Z">
+              <w:r>
+                <w:delText>PEG</w:delText>
+              </w:r>
+            </w:del>
           </w:p>
         </w:tc>
       </w:tr>
@@ -6596,7 +7036,11 @@
           </w:tcPr>
           <w:p>
             <w:r>
-              <w:t xml:space="preserve">The Metrics Baseline Report is prepared every Quarter or when sufficient number of closed projects is available. </w:t>
+              <w:t xml:space="preserve">The Metrics Baseline Report is prepared every Quarter or when </w:t>
+            </w:r>
+            <w:r>
+              <w:lastRenderedPageBreak/>
+              <w:t xml:space="preserve">sufficient number of closed projects is available. </w:t>
             </w:r>
             <w:r>
               <w:t xml:space="preserve">Consolidate all organizational level </w:t>
@@ -6625,6 +7069,7 @@
           </w:tcPr>
           <w:p>
             <w:r>
+              <w:lastRenderedPageBreak/>
               <w:t>PEG</w:t>
             </w:r>
           </w:p>
@@ -6827,11 +7272,11 @@
       <w:pPr>
         <w:pStyle w:val="Heading1"/>
       </w:pPr>
-      <w:bookmarkStart w:id="125" w:name="_Toc447796358"/>
+      <w:bookmarkStart w:id="293" w:name="_Toc447796358"/>
       <w:r>
         <w:t>Verification</w:t>
       </w:r>
-      <w:bookmarkEnd w:id="125"/>
+      <w:bookmarkEnd w:id="293"/>
     </w:p>
     <w:p>
       <w:pPr>
@@ -6944,13 +7389,13 @@
       <w:pPr>
         <w:pStyle w:val="Heading1"/>
       </w:pPr>
-      <w:bookmarkStart w:id="126" w:name="_Toc447796359"/>
+      <w:bookmarkStart w:id="294" w:name="_Toc447796359"/>
       <w:r>
         <w:t>Guidelines</w:t>
       </w:r>
-      <w:bookmarkStart w:id="127" w:name="_Selection_of_Measurement"/>
-      <w:bookmarkEnd w:id="126"/>
-      <w:bookmarkEnd w:id="127"/>
+      <w:bookmarkStart w:id="295" w:name="_Selection_of_Measurement"/>
+      <w:bookmarkEnd w:id="294"/>
+      <w:bookmarkEnd w:id="295"/>
     </w:p>
     <w:p>
       <w:r>
@@ -6967,7 +7412,7 @@
       <w:pPr>
         <w:pStyle w:val="Heading2"/>
       </w:pPr>
-      <w:bookmarkStart w:id="128" w:name="_Toc447796360"/>
+      <w:bookmarkStart w:id="296" w:name="_Toc447796360"/>
       <w:r>
         <w:t>Calculation of</w:t>
       </w:r>
@@ -6978,7 +7423,7 @@
       <w:r>
         <w:t>Cpk</w:t>
       </w:r>
-      <w:bookmarkEnd w:id="128"/>
+      <w:bookmarkEnd w:id="296"/>
       <w:proofErr w:type="spellEnd"/>
     </w:p>
     <w:p>
@@ -7439,6 +7884,7 @@
     </w:p>
     <w:p>
       <w:r>
+        <w:lastRenderedPageBreak/>
         <w:t xml:space="preserve">If the </w:t>
       </w:r>
       <w:proofErr w:type="spellStart"/>
@@ -7553,7 +7999,6 @@
           <w:szCs w:val="17"/>
           <w:lang w:val="en-IN" w:eastAsia="en-IN"/>
         </w:rPr>
-        <w:lastRenderedPageBreak/>
         <w:drawing>
           <wp:inline distT="0" distB="0" distL="0" distR="0">
             <wp:extent cx="1343025" cy="428625"/>
@@ -7944,11 +8389,12 @@
       <w:pPr>
         <w:pStyle w:val="Heading1"/>
       </w:pPr>
-      <w:bookmarkStart w:id="129" w:name="_Toc447796361"/>
-      <w:r>
+      <w:bookmarkStart w:id="297" w:name="_Toc447796361"/>
+      <w:r>
+        <w:lastRenderedPageBreak/>
         <w:t>Applicable Measurements</w:t>
       </w:r>
-      <w:bookmarkEnd w:id="129"/>
+      <w:bookmarkEnd w:id="297"/>
     </w:p>
     <w:p>
       <w:r>
@@ -7959,11 +8405,11 @@
       <w:pPr>
         <w:pStyle w:val="Heading1"/>
       </w:pPr>
-      <w:bookmarkStart w:id="130" w:name="_Toc447796362"/>
+      <w:bookmarkStart w:id="298" w:name="_Toc447796362"/>
       <w:r>
         <w:t>Exit Criteria/Outputs</w:t>
       </w:r>
-      <w:bookmarkEnd w:id="130"/>
+      <w:bookmarkEnd w:id="298"/>
     </w:p>
     <w:p>
       <w:pPr>
@@ -7995,7 +8441,6 @@
         </w:numPr>
       </w:pPr>
       <w:r>
-        <w:lastRenderedPageBreak/>
         <w:t>Approved M</w:t>
       </w:r>
       <w:r>
@@ -14638,7 +15083,7 @@
 </file>
 
 <file path=customXml/itemProps4.xml><?xml version="1.0" encoding="utf-8"?>
-<ds:datastoreItem xmlns:ds="http://schemas.openxmlformats.org/officeDocument/2006/customXml" ds:itemID="{BF562C98-712E-4872-A504-0707C7F72FEA}">
+<ds:datastoreItem xmlns:ds="http://schemas.openxmlformats.org/officeDocument/2006/customXml" ds:itemID="{3BB2820E-C376-47C8-8939-1BA4899C1B88}">
   <ds:schemaRefs>
     <ds:schemaRef ds:uri="http://schemas.openxmlformats.org/officeDocument/2006/bibliography"/>
   </ds:schemaRefs>

</xml_diff>

<commit_message>
Against audit observation 31 typo errors corrected
</commit_message>
<xml_diff>
--- a/Support/Measurement and Analysis/PRCD_MEASUR.docx
+++ b/Support/Measurement and Analysis/PRCD_MEASUR.docx
@@ -101,21 +101,34 @@
                 <w:rFonts w:ascii="Cambria" w:hAnsi="Cambria" w:cs="Mangal"/>
               </w:rPr>
             </w:pPr>
-            <w:fldSimple w:instr=" FILENAME   \* MERGEFORMAT ">
-              <w:r>
-                <w:rPr>
-                  <w:rFonts w:ascii="Cambria" w:hAnsi="Cambria" w:cs="Mangal"/>
-                  <w:noProof/>
-                </w:rPr>
-                <w:t>PRCD_MEASUR</w:t>
-              </w:r>
-              <w:r>
-                <w:rPr>
-                  <w:noProof/>
-                </w:rPr>
-                <w:t>.docx</w:t>
-              </w:r>
-            </w:fldSimple>
+            <w:r>
+              <w:fldChar w:fldCharType="begin"/>
+            </w:r>
+            <w:r>
+              <w:instrText xml:space="preserve"> FILENAME   \* MERGEFORMAT </w:instrText>
+            </w:r>
+            <w:r>
+              <w:fldChar w:fldCharType="separate"/>
+            </w:r>
+            <w:r>
+              <w:rPr>
+                <w:rFonts w:ascii="Cambria" w:hAnsi="Cambria" w:cs="Mangal"/>
+                <w:noProof/>
+              </w:rPr>
+              <w:t>PRCD_MEASUR</w:t>
+            </w:r>
+            <w:r>
+              <w:rPr>
+                <w:noProof/>
+              </w:rPr>
+              <w:t>.docx</w:t>
+            </w:r>
+            <w:r>
+              <w:rPr>
+                <w:noProof/>
+              </w:rPr>
+              <w:fldChar w:fldCharType="end"/>
+            </w:r>
           </w:p>
         </w:tc>
       </w:tr>
@@ -957,42 +970,40 @@
       <w:r>
         <w:br w:type="page"/>
       </w:r>
-      <w:bookmarkStart w:id="0" w:name="_GoBack"/>
+    </w:p>
+    <w:p>
+      <w:pPr>
+        <w:pStyle w:val="Heading1"/>
+      </w:pPr>
+      <w:bookmarkStart w:id="0" w:name="_Toc102744440"/>
+      <w:r>
+        <w:lastRenderedPageBreak/>
+        <w:t>Overview</w:t>
+      </w:r>
       <w:bookmarkEnd w:id="0"/>
     </w:p>
     <w:p>
-      <w:pPr>
-        <w:pStyle w:val="Heading1"/>
-      </w:pPr>
-      <w:bookmarkStart w:id="1" w:name="_Toc102744440"/>
-      <w:r>
-        <w:lastRenderedPageBreak/>
-        <w:t>Overview</w:t>
-      </w:r>
-      <w:bookmarkEnd w:id="1"/>
+      <w:r>
+        <w:t xml:space="preserve">The purpose of Measurement and Analysis (MA) is to provide objective data on the actual progress of a project and communicate project and product status to support management’s ability to understand it. Measurement and Analysis also gives an objective insight into the Process’ Performance and demonstrates the </w:t>
+      </w:r>
+      <w:proofErr w:type="spellStart"/>
+      <w:r>
+        <w:t>Organisation’s</w:t>
+      </w:r>
+      <w:proofErr w:type="spellEnd"/>
+      <w:r>
+        <w:t xml:space="preserve"> trends.</w:t>
+      </w:r>
     </w:p>
     <w:p>
-      <w:r>
-        <w:t xml:space="preserve">The purpose of Measurement and Analysis (MA) is to provide objective data on the actual progress of a project and communicate project and product status to support management’s ability to understand it. Measurement and Analysis also gives an objective insight into the Process’ Performance and demonstrates the </w:t>
-      </w:r>
-      <w:proofErr w:type="spellStart"/>
-      <w:r>
-        <w:t>Organisation’s</w:t>
-      </w:r>
-      <w:proofErr w:type="spellEnd"/>
-      <w:r>
-        <w:t xml:space="preserve"> trends.</w:t>
-      </w:r>
-    </w:p>
-    <w:p>
       <w:pPr>
         <w:pStyle w:val="Heading1"/>
       </w:pPr>
-      <w:bookmarkStart w:id="2" w:name="_Toc102744441"/>
+      <w:bookmarkStart w:id="1" w:name="_Toc102744441"/>
       <w:r>
         <w:t>Objective</w:t>
       </w:r>
-      <w:bookmarkEnd w:id="2"/>
+      <w:bookmarkEnd w:id="1"/>
     </w:p>
     <w:p>
       <w:r>
@@ -1119,11 +1130,11 @@
       <w:pPr>
         <w:pStyle w:val="Heading1"/>
       </w:pPr>
-      <w:bookmarkStart w:id="3" w:name="_Toc102744442"/>
+      <w:bookmarkStart w:id="2" w:name="_Toc102744442"/>
       <w:r>
         <w:t>Scope</w:t>
       </w:r>
-      <w:bookmarkEnd w:id="3"/>
+      <w:bookmarkEnd w:id="2"/>
     </w:p>
     <w:p>
       <w:r>
@@ -1149,11 +1160,11 @@
       <w:pPr>
         <w:pStyle w:val="Heading1"/>
       </w:pPr>
-      <w:bookmarkStart w:id="4" w:name="_Toc102744443"/>
+      <w:bookmarkStart w:id="3" w:name="_Toc102744443"/>
       <w:r>
         <w:t>Inputs</w:t>
       </w:r>
-      <w:bookmarkEnd w:id="4"/>
+      <w:bookmarkEnd w:id="3"/>
     </w:p>
     <w:p>
       <w:pPr>
@@ -1308,14 +1319,14 @@
       <w:pPr>
         <w:pStyle w:val="Heading1"/>
       </w:pPr>
-      <w:bookmarkStart w:id="5" w:name="_Toc102744444"/>
+      <w:bookmarkStart w:id="4" w:name="_Toc102744444"/>
       <w:r>
         <w:t>Entry Criteria/</w:t>
       </w:r>
       <w:r>
         <w:t>Triggers</w:t>
       </w:r>
-      <w:bookmarkEnd w:id="5"/>
+      <w:bookmarkEnd w:id="4"/>
       <w:r>
         <w:tab/>
       </w:r>
@@ -1366,12 +1377,12 @@
       <w:pPr>
         <w:pStyle w:val="Heading1"/>
       </w:pPr>
-      <w:bookmarkStart w:id="6" w:name="_Toc102744445"/>
+      <w:bookmarkStart w:id="5" w:name="_Toc102744445"/>
       <w:r>
         <w:lastRenderedPageBreak/>
         <w:t>Tasks</w:t>
       </w:r>
-      <w:bookmarkEnd w:id="6"/>
+      <w:bookmarkEnd w:id="5"/>
     </w:p>
     <w:tbl>
       <w:tblPr>
@@ -3240,51 +3251,8 @@
                 <w:bCs/>
               </w:rPr>
             </w:pPr>
-          </w:p>
-        </w:tc>
-        <w:tc>
-          <w:tcPr>
-            <w:tcW w:w="6521" w:type="dxa"/>
-            <w:shd w:val="clear" w:color="auto" w:fill="auto"/>
-          </w:tcPr>
-          <w:p>
-            <w:pPr>
-              <w:pStyle w:val="ListParagraph"/>
-              <w:ind w:left="0"/>
-              <w:rPr>
-                <w:b/>
-                <w:i/>
-                <w:u w:val="single"/>
-              </w:rPr>
-            </w:pPr>
-          </w:p>
-        </w:tc>
-        <w:tc>
-          <w:tcPr>
-            <w:tcW w:w="2126" w:type="dxa"/>
-            <w:shd w:val="clear" w:color="auto" w:fill="auto"/>
-          </w:tcPr>
-          <w:p/>
-        </w:tc>
-      </w:tr>
-      <w:tr>
-        <w:tc>
-          <w:tcPr>
-            <w:tcW w:w="1096" w:type="dxa"/>
-            <w:shd w:val="clear" w:color="auto" w:fill="auto"/>
-          </w:tcPr>
-          <w:p>
-            <w:pPr>
-              <w:pStyle w:val="ListParagraph"/>
-              <w:numPr>
-                <w:ilvl w:val="0"/>
-                <w:numId w:val="2"/>
-              </w:numPr>
-              <w:rPr>
-                <w:b/>
-                <w:bCs/>
-              </w:rPr>
-            </w:pPr>
+            <w:bookmarkStart w:id="6" w:name="_GoBack"/>
+            <w:bookmarkEnd w:id="6"/>
           </w:p>
         </w:tc>
         <w:tc>
@@ -4204,20 +4172,23 @@
           </w:p>
           <w:p>
             <w:r>
+              <w:t xml:space="preserve">The purpose of this measurement is to </w:t>
+            </w:r>
+            <w:r>
+              <w:t xml:space="preserve">reduce Schedule Variance from the Project’s Planned </w:t>
+            </w:r>
+            <w:r>
+              <w:t>duration (Project Start to Project Closure)</w:t>
+            </w:r>
+            <w:r>
+              <w:t xml:space="preserve">. </w:t>
+            </w:r>
+            <w:r>
+              <w:t xml:space="preserve">This </w:t>
+            </w:r>
+            <w:r>
               <w:lastRenderedPageBreak/>
-              <w:t xml:space="preserve">The purpose of this measurement is to </w:t>
-            </w:r>
-            <w:r>
-              <w:t xml:space="preserve">reduce Schedule Variance from the Project’s Planned </w:t>
-            </w:r>
-            <w:r>
-              <w:t>duration (Project Start to Project Closure)</w:t>
-            </w:r>
-            <w:r>
-              <w:t xml:space="preserve">. </w:t>
-            </w:r>
-            <w:r>
-              <w:t>This takes only closed project in consideration.</w:t>
+              <w:t>takes only closed project in consideration.</w:t>
             </w:r>
           </w:p>
           <w:p>
@@ -5092,22 +5063,45 @@
 <file path=word/header1.xml><?xml version="1.0" encoding="utf-8"?>
 <w:hdr xmlns:wpc="http://schemas.microsoft.com/office/word/2010/wordprocessingCanvas" xmlns:mc="http://schemas.openxmlformats.org/markup-compatibility/2006" xmlns:o="urn:schemas-microsoft-com:office:office" xmlns:r="http://schemas.openxmlformats.org/officeDocument/2006/relationships" xmlns:m="http://schemas.openxmlformats.org/officeDocument/2006/math" xmlns:v="urn:schemas-microsoft-com:vml" xmlns:wp14="http://schemas.microsoft.com/office/word/2010/wordprocessingDrawing" xmlns:wp="http://schemas.openxmlformats.org/drawingml/2006/wordprocessingDrawing" xmlns:w10="urn:schemas-microsoft-com:office:word" xmlns:w="http://schemas.openxmlformats.org/wordprocessingml/2006/main" xmlns:w14="http://schemas.microsoft.com/office/word/2010/wordml" xmlns:wpg="http://schemas.microsoft.com/office/word/2010/wordprocessingGroup" xmlns:wpi="http://schemas.microsoft.com/office/word/2010/wordprocessingInk" xmlns:wne="http://schemas.microsoft.com/office/word/2006/wordml" xmlns:wps="http://schemas.microsoft.com/office/word/2010/wordprocessingShape" mc:Ignorable="w14 wp14">
   <w:p>
-    <w:fldSimple w:instr=" TITLE   \* MERGEFORMAT ">
-      <w:r>
-        <w:t>Measurement and Analysis Procedure</w:t>
-      </w:r>
-    </w:fldSimple>
+    <w:r>
+      <w:fldChar w:fldCharType="begin"/>
+    </w:r>
+    <w:r>
+      <w:instrText xml:space="preserve"> TITLE   \* MERGEFORMAT </w:instrText>
+    </w:r>
+    <w:r>
+      <w:fldChar w:fldCharType="separate"/>
+    </w:r>
+    <w:r>
+      <w:t>Measurement and Analysis Procedure</w:t>
+    </w:r>
+    <w:r>
+      <w:fldChar w:fldCharType="end"/>
+    </w:r>
     <w:r>
       <w:br/>
     </w:r>
-    <w:fldSimple w:instr=" FILENAME   \* MERGEFORMAT ">
-      <w:r>
-        <w:rPr>
-          <w:noProof/>
-        </w:rPr>
-        <w:t>PRCD_MEASUR.docx</w:t>
-      </w:r>
-    </w:fldSimple>
+    <w:r>
+      <w:fldChar w:fldCharType="begin"/>
+    </w:r>
+    <w:r>
+      <w:instrText xml:space="preserve"> FILENAME   \* MERGEFORMAT </w:instrText>
+    </w:r>
+    <w:r>
+      <w:fldChar w:fldCharType="separate"/>
+    </w:r>
+    <w:r>
+      <w:rPr>
+        <w:noProof/>
+      </w:rPr>
+      <w:t>PRCD_MEASUR.docx</w:t>
+    </w:r>
+    <w:r>
+      <w:rPr>
+        <w:noProof/>
+      </w:rPr>
+      <w:fldChar w:fldCharType="end"/>
+    </w:r>
   </w:p>
 </w:hdr>
 </file>
@@ -11491,6 +11485,21 @@
 </file>
 
 <file path=customXml/item1.xml><?xml version="1.0" encoding="utf-8"?>
+<p:properties xmlns:p="http://schemas.microsoft.com/office/2006/metadata/properties" xmlns:xsi="http://www.w3.org/2001/XMLSchema-instance">
+  <documentManagement/>
+</p:properties>
+</file>
+
+<file path=customXml/item2.xml><?xml version="1.0" encoding="utf-8"?>
+<?mso-contentType ?>
+<FormTemplates xmlns="http://schemas.microsoft.com/sharepoint/v3/contenttype/forms">
+  <Display>DocumentLibraryForm</Display>
+  <Edit>DocumentLibraryForm</Edit>
+  <New>DocumentLibraryForm</New>
+</FormTemplates>
+</file>
+
+<file path=customXml/item3.xml><?xml version="1.0" encoding="utf-8"?>
 <ct:contentTypeSchema xmlns:ct="http://schemas.microsoft.com/office/2006/metadata/contentType" xmlns:ma="http://schemas.microsoft.com/office/2006/metadata/properties/metaAttributes" ct:_="" ma:_="" ma:contentTypeName="Document" ma:contentTypeID="0x01010005A068604E74C047BC66B3ED07869872" ma:contentTypeVersion="0" ma:contentTypeDescription="Create a new document." ma:contentTypeScope="" ma:versionID="7d65b694ac3f1c289d6201da35c196e2">
   <xsd:schema xmlns:xsd="http://www.w3.org/2001/XMLSchema" xmlns:p="http://schemas.microsoft.com/office/2006/metadata/properties" targetNamespace="http://schemas.microsoft.com/office/2006/metadata/properties" ma:root="true" ma:fieldsID="4aeb20c0e3442673af7ee10786458764">
     <xsd:element name="properties">
@@ -11539,26 +11548,27 @@
 </ct:contentTypeSchema>
 </file>
 
-<file path=customXml/item2.xml><?xml version="1.0" encoding="utf-8"?>
-<?mso-contentType ?>
-<FormTemplates xmlns="http://schemas.microsoft.com/sharepoint/v3/contenttype/forms">
-  <Display>DocumentLibraryForm</Display>
-  <Edit>DocumentLibraryForm</Edit>
-  <New>DocumentLibraryForm</New>
-</FormTemplates>
-</file>
-
-<file path=customXml/item3.xml><?xml version="1.0" encoding="utf-8"?>
-<p:properties xmlns:p="http://schemas.microsoft.com/office/2006/metadata/properties" xmlns:xsi="http://www.w3.org/2001/XMLSchema-instance">
-  <documentManagement/>
-</p:properties>
-</file>
-
 <file path=customXml/item4.xml><?xml version="1.0" encoding="utf-8"?>
 <b:Sources xmlns:b="http://schemas.openxmlformats.org/officeDocument/2006/bibliography" xmlns="http://schemas.openxmlformats.org/officeDocument/2006/bibliography" SelectedStyle="\APA.XSL" StyleName="APA"/>
 </file>
 
 <file path=customXml/itemProps1.xml><?xml version="1.0" encoding="utf-8"?>
+<ds:datastoreItem xmlns:ds="http://schemas.openxmlformats.org/officeDocument/2006/customXml" ds:itemID="{2982332D-9BB3-43B4-A687-31296B3EB13F}">
+  <ds:schemaRefs>
+    <ds:schemaRef ds:uri="http://schemas.microsoft.com/office/2006/metadata/properties"/>
+  </ds:schemaRefs>
+</ds:datastoreItem>
+</file>
+
+<file path=customXml/itemProps2.xml><?xml version="1.0" encoding="utf-8"?>
+<ds:datastoreItem xmlns:ds="http://schemas.openxmlformats.org/officeDocument/2006/customXml" ds:itemID="{821E9CD4-693B-47D9-8DA2-27B25168ECC0}">
+  <ds:schemaRefs>
+    <ds:schemaRef ds:uri="http://schemas.microsoft.com/sharepoint/v3/contenttype/forms"/>
+  </ds:schemaRefs>
+</ds:datastoreItem>
+</file>
+
+<file path=customXml/itemProps3.xml><?xml version="1.0" encoding="utf-8"?>
 <ds:datastoreItem xmlns:ds="http://schemas.openxmlformats.org/officeDocument/2006/customXml" ds:itemID="{C794E3A2-7DC7-4F8E-8C5F-299159CE948B}">
   <ds:schemaRefs>
     <ds:schemaRef ds:uri="http://schemas.microsoft.com/office/2006/metadata/contentType"/>
@@ -11573,24 +11583,8 @@
 </ds:datastoreItem>
 </file>
 
-<file path=customXml/itemProps2.xml><?xml version="1.0" encoding="utf-8"?>
-<ds:datastoreItem xmlns:ds="http://schemas.openxmlformats.org/officeDocument/2006/customXml" ds:itemID="{821E9CD4-693B-47D9-8DA2-27B25168ECC0}">
-  <ds:schemaRefs>
-    <ds:schemaRef ds:uri="http://schemas.microsoft.com/sharepoint/v3/contenttype/forms"/>
-  </ds:schemaRefs>
-</ds:datastoreItem>
-</file>
-
-<file path=customXml/itemProps3.xml><?xml version="1.0" encoding="utf-8"?>
-<ds:datastoreItem xmlns:ds="http://schemas.openxmlformats.org/officeDocument/2006/customXml" ds:itemID="{2982332D-9BB3-43B4-A687-31296B3EB13F}">
-  <ds:schemaRefs>
-    <ds:schemaRef ds:uri="http://schemas.microsoft.com/office/2006/metadata/properties"/>
-  </ds:schemaRefs>
-</ds:datastoreItem>
-</file>
-
 <file path=customXml/itemProps4.xml><?xml version="1.0" encoding="utf-8"?>
-<ds:datastoreItem xmlns:ds="http://schemas.openxmlformats.org/officeDocument/2006/customXml" ds:itemID="{3E8303EC-ED1A-4045-ADBE-58773E19A0CD}">
+<ds:datastoreItem xmlns:ds="http://schemas.openxmlformats.org/officeDocument/2006/customXml" ds:itemID="{A27DA0FC-C830-4D91-A882-4985F167FEDD}">
   <ds:schemaRefs>
     <ds:schemaRef ds:uri="http://schemas.openxmlformats.org/officeDocument/2006/bibliography"/>
   </ds:schemaRefs>

</xml_diff>